<commit_message>
Forgot to add table of contents
</commit_message>
<xml_diff>
--- a/Assignemnt-B-Final-Report.docx
+++ b/Assignemnt-B-Final-Report.docx
@@ -197,7 +197,7 @@
                             <a:effectLst/>
                             <a:extLst>
                               <a:ext uri="{91240B29-F687-4f45-9708-019B960494DF}">
-                                <a14:hiddenLine xmlns:a14="http://schemas.microsoft.com/office/drawing/2010/main" xmlns:w="http://schemas.openxmlformats.org/wordprocessingml/2006/main" xmlns:w10="urn:schemas-microsoft-com:office:word" xmlns:v="urn:schemas-microsoft-com:vml" xmlns:o="urn:schemas-microsoft-com:office:office" xmlns:mv="urn:schemas-microsoft-com:mac:vml" xmlns:mo="http://schemas.microsoft.com/office/mac/office/2008/main" xmlns="" w="19050">
+                                <a14:hiddenLine xmlns="" xmlns:mo="http://schemas.microsoft.com/office/mac/office/2008/main" xmlns:mv="urn:schemas-microsoft-com:mac:vml" xmlns:o="urn:schemas-microsoft-com:office:office" xmlns:v="urn:schemas-microsoft-com:vml" xmlns:w10="urn:schemas-microsoft-com:office:word" xmlns:w="http://schemas.openxmlformats.org/wordprocessingml/2006/main" xmlns:a14="http://schemas.microsoft.com/office/drawing/2010/main" w="19050">
                                   <a:solidFill>
                                     <a:srgbClr val="4A7EBB"/>
                                   </a:solidFill>
@@ -207,7 +207,7 @@
                                 </a14:hiddenLine>
                               </a:ext>
                               <a:ext uri="{AF507438-7753-43e0-B8FC-AC1667EBCBE1}">
-                                <a14:hiddenEffects xmlns:a14="http://schemas.microsoft.com/office/drawing/2010/main" xmlns:w="http://schemas.openxmlformats.org/wordprocessingml/2006/main" xmlns:w10="urn:schemas-microsoft-com:office:word" xmlns:v="urn:schemas-microsoft-com:vml" xmlns:o="urn:schemas-microsoft-com:office:office" xmlns:mv="urn:schemas-microsoft-com:mac:vml" xmlns:mo="http://schemas.microsoft.com/office/mac/office/2008/main" xmlns="">
+                                <a14:hiddenEffects xmlns="" xmlns:mo="http://schemas.microsoft.com/office/mac/office/2008/main" xmlns:mv="urn:schemas-microsoft-com:mac:vml" xmlns:o="urn:schemas-microsoft-com:office:office" xmlns:v="urn:schemas-microsoft-com:vml" xmlns:w10="urn:schemas-microsoft-com:office:word" xmlns:w="http://schemas.openxmlformats.org/wordprocessingml/2006/main" xmlns:a14="http://schemas.microsoft.com/office/drawing/2010/main">
                                   <a:effectLst>
                                     <a:outerShdw blurRad="63500" dist="26940" dir="5400000" algn="ctr" rotWithShape="0">
                                       <a:srgbClr val="000000">
@@ -357,7 +357,7 @@
                               </a:ln>
                               <a:extLst>
                                 <a:ext uri="{91240B29-F687-4f45-9708-019B960494DF}">
-                                  <a14:hiddenLine xmlns:a14="http://schemas.microsoft.com/office/drawing/2010/main" xmlns:w="http://schemas.openxmlformats.org/wordprocessingml/2006/main" xmlns:w10="urn:schemas-microsoft-com:office:word" xmlns:v="urn:schemas-microsoft-com:vml" xmlns:o="urn:schemas-microsoft-com:office:office" xmlns:mv="urn:schemas-microsoft-com:mac:vml" xmlns:mo="http://schemas.microsoft.com/office/mac/office/2008/main" xmlns="" w="9525">
+                                  <a14:hiddenLine xmlns="" xmlns:mo="http://schemas.microsoft.com/office/mac/office/2008/main" xmlns:mv="urn:schemas-microsoft-com:mac:vml" xmlns:o="urn:schemas-microsoft-com:office:office" xmlns:v="urn:schemas-microsoft-com:vml" xmlns:w10="urn:schemas-microsoft-com:office:word" xmlns:w="http://schemas.openxmlformats.org/wordprocessingml/2006/main" xmlns:a14="http://schemas.microsoft.com/office/drawing/2010/main" w="9525">
                                     <a:solidFill>
                                       <a:srgbClr val="000000"/>
                                     </a:solidFill>
@@ -448,7 +448,7 @@
                               </a:ln>
                               <a:extLst>
                                 <a:ext uri="{91240B29-F687-4f45-9708-019B960494DF}">
-                                  <a14:hiddenLine xmlns:a14="http://schemas.microsoft.com/office/drawing/2010/main" xmlns:w="http://schemas.openxmlformats.org/wordprocessingml/2006/main" xmlns:w10="urn:schemas-microsoft-com:office:word" xmlns:v="urn:schemas-microsoft-com:vml" xmlns:o="urn:schemas-microsoft-com:office:office" xmlns:mv="urn:schemas-microsoft-com:mac:vml" xmlns:mo="http://schemas.microsoft.com/office/mac/office/2008/main" xmlns="" w="9525">
+                                  <a14:hiddenLine xmlns="" xmlns:mo="http://schemas.microsoft.com/office/mac/office/2008/main" xmlns:mv="urn:schemas-microsoft-com:mac:vml" xmlns:o="urn:schemas-microsoft-com:office:office" xmlns:v="urn:schemas-microsoft-com:vml" xmlns:w10="urn:schemas-microsoft-com:office:word" xmlns:w="http://schemas.openxmlformats.org/wordprocessingml/2006/main" xmlns:a14="http://schemas.microsoft.com/office/drawing/2010/main" w="9525">
                                     <a:solidFill>
                                       <a:srgbClr val="000000"/>
                                     </a:solidFill>
@@ -539,7 +539,7 @@
                               </a:ln>
                               <a:extLst>
                                 <a:ext uri="{91240B29-F687-4f45-9708-019B960494DF}">
-                                  <a14:hiddenLine xmlns:a14="http://schemas.microsoft.com/office/drawing/2010/main" xmlns:w="http://schemas.openxmlformats.org/wordprocessingml/2006/main" xmlns:w10="urn:schemas-microsoft-com:office:word" xmlns:v="urn:schemas-microsoft-com:vml" xmlns:o="urn:schemas-microsoft-com:office:office" xmlns:mv="urn:schemas-microsoft-com:mac:vml" xmlns:mo="http://schemas.microsoft.com/office/mac/office/2008/main" xmlns="" w="9525">
+                                  <a14:hiddenLine xmlns="" xmlns:mo="http://schemas.microsoft.com/office/mac/office/2008/main" xmlns:mv="urn:schemas-microsoft-com:mac:vml" xmlns:o="urn:schemas-microsoft-com:office:office" xmlns:v="urn:schemas-microsoft-com:vml" xmlns:w10="urn:schemas-microsoft-com:office:word" xmlns:w="http://schemas.openxmlformats.org/wordprocessingml/2006/main" xmlns:a14="http://schemas.microsoft.com/office/drawing/2010/main" w="9525">
                                     <a:solidFill>
                                       <a:srgbClr val="000000"/>
                                     </a:solidFill>
@@ -630,7 +630,7 @@
                               </a:ln>
                               <a:extLst>
                                 <a:ext uri="{91240B29-F687-4f45-9708-019B960494DF}">
-                                  <a14:hiddenLine xmlns:a14="http://schemas.microsoft.com/office/drawing/2010/main" xmlns:w="http://schemas.openxmlformats.org/wordprocessingml/2006/main" xmlns:w10="urn:schemas-microsoft-com:office:word" xmlns:v="urn:schemas-microsoft-com:vml" xmlns:o="urn:schemas-microsoft-com:office:office" xmlns:mv="urn:schemas-microsoft-com:mac:vml" xmlns:mo="http://schemas.microsoft.com/office/mac/office/2008/main" xmlns="" w="9525">
+                                  <a14:hiddenLine xmlns="" xmlns:mo="http://schemas.microsoft.com/office/mac/office/2008/main" xmlns:mv="urn:schemas-microsoft-com:mac:vml" xmlns:o="urn:schemas-microsoft-com:office:office" xmlns:v="urn:schemas-microsoft-com:vml" xmlns:w10="urn:schemas-microsoft-com:office:word" xmlns:w="http://schemas.openxmlformats.org/wordprocessingml/2006/main" xmlns:a14="http://schemas.microsoft.com/office/drawing/2010/main" w="9525">
                                     <a:solidFill>
                                       <a:srgbClr val="000000"/>
                                     </a:solidFill>
@@ -721,7 +721,7 @@
                               </a:ln>
                               <a:extLst>
                                 <a:ext uri="{91240B29-F687-4f45-9708-019B960494DF}">
-                                  <a14:hiddenLine xmlns:a14="http://schemas.microsoft.com/office/drawing/2010/main" xmlns:w="http://schemas.openxmlformats.org/wordprocessingml/2006/main" xmlns:w10="urn:schemas-microsoft-com:office:word" xmlns:v="urn:schemas-microsoft-com:vml" xmlns:o="urn:schemas-microsoft-com:office:office" xmlns:mv="urn:schemas-microsoft-com:mac:vml" xmlns:mo="http://schemas.microsoft.com/office/mac/office/2008/main" xmlns="" w="9525">
+                                  <a14:hiddenLine xmlns="" xmlns:mo="http://schemas.microsoft.com/office/mac/office/2008/main" xmlns:mv="urn:schemas-microsoft-com:mac:vml" xmlns:o="urn:schemas-microsoft-com:office:office" xmlns:v="urn:schemas-microsoft-com:vml" xmlns:w10="urn:schemas-microsoft-com:office:word" xmlns:w="http://schemas.openxmlformats.org/wordprocessingml/2006/main" xmlns:a14="http://schemas.microsoft.com/office/drawing/2010/main" w="9525">
                                     <a:solidFill>
                                       <a:srgbClr val="000000"/>
                                     </a:solidFill>
@@ -812,7 +812,7 @@
                               </a:ln>
                               <a:extLst>
                                 <a:ext uri="{91240B29-F687-4f45-9708-019B960494DF}">
-                                  <a14:hiddenLine xmlns:a14="http://schemas.microsoft.com/office/drawing/2010/main" xmlns:w="http://schemas.openxmlformats.org/wordprocessingml/2006/main" xmlns:w10="urn:schemas-microsoft-com:office:word" xmlns:v="urn:schemas-microsoft-com:vml" xmlns:o="urn:schemas-microsoft-com:office:office" xmlns:mv="urn:schemas-microsoft-com:mac:vml" xmlns:mo="http://schemas.microsoft.com/office/mac/office/2008/main" xmlns="" w="9525">
+                                  <a14:hiddenLine xmlns="" xmlns:mo="http://schemas.microsoft.com/office/mac/office/2008/main" xmlns:mv="urn:schemas-microsoft-com:mac:vml" xmlns:o="urn:schemas-microsoft-com:office:office" xmlns:v="urn:schemas-microsoft-com:vml" xmlns:w10="urn:schemas-microsoft-com:office:word" xmlns:w="http://schemas.openxmlformats.org/wordprocessingml/2006/main" xmlns:a14="http://schemas.microsoft.com/office/drawing/2010/main" w="9525">
                                     <a:solidFill>
                                       <a:srgbClr val="000000"/>
                                     </a:solidFill>
@@ -903,7 +903,7 @@
                               </a:ln>
                               <a:extLst>
                                 <a:ext uri="{91240B29-F687-4f45-9708-019B960494DF}">
-                                  <a14:hiddenLine xmlns:a14="http://schemas.microsoft.com/office/drawing/2010/main" xmlns:w="http://schemas.openxmlformats.org/wordprocessingml/2006/main" xmlns:w10="urn:schemas-microsoft-com:office:word" xmlns:v="urn:schemas-microsoft-com:vml" xmlns:o="urn:schemas-microsoft-com:office:office" xmlns:mv="urn:schemas-microsoft-com:mac:vml" xmlns:mo="http://schemas.microsoft.com/office/mac/office/2008/main" xmlns="" w="9525">
+                                  <a14:hiddenLine xmlns="" xmlns:mo="http://schemas.microsoft.com/office/mac/office/2008/main" xmlns:mv="urn:schemas-microsoft-com:mac:vml" xmlns:o="urn:schemas-microsoft-com:office:office" xmlns:v="urn:schemas-microsoft-com:vml" xmlns:w10="urn:schemas-microsoft-com:office:word" xmlns:w="http://schemas.openxmlformats.org/wordprocessingml/2006/main" xmlns:a14="http://schemas.microsoft.com/office/drawing/2010/main" w="9525">
                                     <a:solidFill>
                                       <a:srgbClr val="000000"/>
                                     </a:solidFill>
@@ -994,7 +994,7 @@
                               </a:ln>
                               <a:extLst>
                                 <a:ext uri="{91240B29-F687-4f45-9708-019B960494DF}">
-                                  <a14:hiddenLine xmlns:a14="http://schemas.microsoft.com/office/drawing/2010/main" xmlns:w="http://schemas.openxmlformats.org/wordprocessingml/2006/main" xmlns:w10="urn:schemas-microsoft-com:office:word" xmlns:v="urn:schemas-microsoft-com:vml" xmlns:o="urn:schemas-microsoft-com:office:office" xmlns:mv="urn:schemas-microsoft-com:mac:vml" xmlns:mo="http://schemas.microsoft.com/office/mac/office/2008/main" xmlns="" w="9525">
+                                  <a14:hiddenLine xmlns="" xmlns:mo="http://schemas.microsoft.com/office/mac/office/2008/main" xmlns:mv="urn:schemas-microsoft-com:mac:vml" xmlns:o="urn:schemas-microsoft-com:office:office" xmlns:v="urn:schemas-microsoft-com:vml" xmlns:w10="urn:schemas-microsoft-com:office:word" xmlns:w="http://schemas.openxmlformats.org/wordprocessingml/2006/main" xmlns:a14="http://schemas.microsoft.com/office/drawing/2010/main" w="9525">
                                     <a:solidFill>
                                       <a:srgbClr val="000000"/>
                                     </a:solidFill>
@@ -1085,7 +1085,7 @@
                               </a:ln>
                               <a:extLst>
                                 <a:ext uri="{91240B29-F687-4f45-9708-019B960494DF}">
-                                  <a14:hiddenLine xmlns:a14="http://schemas.microsoft.com/office/drawing/2010/main" xmlns:w="http://schemas.openxmlformats.org/wordprocessingml/2006/main" xmlns:w10="urn:schemas-microsoft-com:office:word" xmlns:v="urn:schemas-microsoft-com:vml" xmlns:o="urn:schemas-microsoft-com:office:office" xmlns:mv="urn:schemas-microsoft-com:mac:vml" xmlns:mo="http://schemas.microsoft.com/office/mac/office/2008/main" xmlns="" w="9525">
+                                  <a14:hiddenLine xmlns="" xmlns:mo="http://schemas.microsoft.com/office/mac/office/2008/main" xmlns:mv="urn:schemas-microsoft-com:mac:vml" xmlns:o="urn:schemas-microsoft-com:office:office" xmlns:v="urn:schemas-microsoft-com:vml" xmlns:w10="urn:schemas-microsoft-com:office:word" xmlns:w="http://schemas.openxmlformats.org/wordprocessingml/2006/main" xmlns:a14="http://schemas.microsoft.com/office/drawing/2010/main" w="9525">
                                     <a:solidFill>
                                       <a:srgbClr val="000000"/>
                                     </a:solidFill>
@@ -1172,1220 +1172,1304 @@
             <w:br w:type="page"/>
           </w:r>
         </w:p>
+        <w:p>
+          <w:pPr>
+            <w:pStyle w:val="Heading1"/>
+          </w:pPr>
+          <w:bookmarkStart w:id="0" w:name="_Toc149257636"/>
+          <w:bookmarkStart w:id="1" w:name="_Toc149257694"/>
+          <w:r>
+            <w:lastRenderedPageBreak/>
+            <w:t>Table of Contents</w:t>
+          </w:r>
+          <w:bookmarkEnd w:id="0"/>
+          <w:bookmarkEnd w:id="1"/>
+        </w:p>
+        <w:p/>
         <w:sdt>
           <w:sdtPr>
-            <w:rPr>
-              <w:rFonts w:ascii="Arial" w:eastAsia="Times New Roman" w:hAnsi="Arial" w:cs="Times New Roman"/>
-              <w:color w:val="auto"/>
-              <w:spacing w:val="0"/>
-              <w:kern w:val="0"/>
-              <w:sz w:val="20"/>
-              <w:szCs w:val="20"/>
-            </w:rPr>
-            <w:id w:val="1260945941"/>
+            <w:id w:val="155428259"/>
             <w:docPartObj>
-              <w:docPartGallery w:val="Cover Pages"/>
+              <w:docPartGallery w:val="Table of Contents"/>
               <w:docPartUnique/>
             </w:docPartObj>
           </w:sdtPr>
+          <w:sdtEndPr>
+            <w:rPr>
+              <w:rFonts w:ascii="Arial" w:eastAsia="Times New Roman" w:hAnsi="Arial" w:cs="Times New Roman"/>
+              <w:b/>
+              <w:bCs/>
+              <w:noProof/>
+              <w:color w:val="auto"/>
+              <w:sz w:val="20"/>
+              <w:szCs w:val="20"/>
+              <w:lang w:val="en-AU"/>
+            </w:rPr>
+          </w:sdtEndPr>
           <w:sdtContent>
             <w:p>
               <w:pPr>
-                <w:pStyle w:val="Title"/>
-                <w:spacing w:beforeLines="60" w:before="144"/>
-                <w:rPr>
-                  <w:rStyle w:val="Heading1Char"/>
-                  <w:rFonts w:eastAsiaTheme="majorEastAsia"/>
-                </w:rPr>
+                <w:pStyle w:val="TOCHeading"/>
               </w:pPr>
               <w:r>
-                <w:rPr>
-                  <w:rStyle w:val="Heading1Char"/>
-                  <w:rFonts w:eastAsiaTheme="majorEastAsia"/>
-                </w:rPr>
-                <w:t>Self-Assessment Details</w:t>
+                <w:t>Contents</w:t>
               </w:r>
             </w:p>
             <w:p>
               <w:pPr>
-                <w:spacing w:beforeLines="60" w:before="144"/>
+                <w:pStyle w:val="TOC1"/>
+                <w:tabs>
+                  <w:tab w:val="right" w:leader="dot" w:pos="9622"/>
+                </w:tabs>
                 <w:rPr>
-                  <w:rFonts w:eastAsiaTheme="majorEastAsia"/>
+                  <w:rFonts w:asciiTheme="minorHAnsi" w:eastAsiaTheme="minorEastAsia" w:hAnsiTheme="minorHAnsi" w:cstheme="minorBidi"/>
+                  <w:noProof/>
+                  <w:kern w:val="2"/>
                   <w:sz w:val="22"/>
+                  <w:szCs w:val="22"/>
+                  <w:lang w:eastAsia="en-AU"/>
+                  <w14:ligatures w14:val="standardContextual"/>
                 </w:rPr>
               </w:pPr>
               <w:r>
-                <w:rPr>
-                  <w:rFonts w:eastAsiaTheme="majorEastAsia"/>
-                  <w:sz w:val="22"/>
-                </w:rPr>
-                <w:t>The following checklists provide an overview of my self-assessment for this unit.</w:t>
+                <w:fldChar w:fldCharType="begin"/>
               </w:r>
+              <w:r>
+                <w:instrText xml:space="preserve"> TOC \o "1-3" \h \z \u </w:instrText>
+              </w:r>
+              <w:r>
+                <w:fldChar w:fldCharType="separate"/>
+              </w:r>
+              <w:hyperlink w:anchor="_Toc149257694" w:history="1">
+                <w:r>
+                  <w:rPr>
+                    <w:rStyle w:val="Hyperlink"/>
+                    <w:noProof/>
+                  </w:rPr>
+                  <w:t>Table of Contents</w:t>
+                </w:r>
+                <w:r>
+                  <w:rPr>
+                    <w:noProof/>
+                    <w:webHidden/>
+                  </w:rPr>
+                  <w:tab/>
+                </w:r>
+                <w:r>
+                  <w:rPr>
+                    <w:noProof/>
+                    <w:webHidden/>
+                  </w:rPr>
+                  <w:fldChar w:fldCharType="begin"/>
+                </w:r>
+                <w:r>
+                  <w:rPr>
+                    <w:noProof/>
+                    <w:webHidden/>
+                  </w:rPr>
+                  <w:instrText xml:space="preserve"> PAGEREF _Toc149257694 \h </w:instrText>
+                </w:r>
+                <w:r>
+                  <w:rPr>
+                    <w:noProof/>
+                    <w:webHidden/>
+                  </w:rPr>
+                </w:r>
+                <w:r>
+                  <w:rPr>
+                    <w:noProof/>
+                    <w:webHidden/>
+                  </w:rPr>
+                  <w:fldChar w:fldCharType="separate"/>
+                </w:r>
+                <w:r>
+                  <w:rPr>
+                    <w:noProof/>
+                    <w:webHidden/>
+                  </w:rPr>
+                  <w:t>2</w:t>
+                </w:r>
+                <w:r>
+                  <w:rPr>
+                    <w:noProof/>
+                    <w:webHidden/>
+                  </w:rPr>
+                  <w:fldChar w:fldCharType="end"/>
+                </w:r>
+              </w:hyperlink>
             </w:p>
             <w:p>
               <w:pPr>
-                <w:spacing w:beforeLines="60" w:before="144"/>
+                <w:pStyle w:val="TOC1"/>
+                <w:tabs>
+                  <w:tab w:val="right" w:leader="dot" w:pos="9622"/>
+                </w:tabs>
                 <w:rPr>
-                  <w:rFonts w:eastAsiaTheme="majorEastAsia"/>
+                  <w:rFonts w:asciiTheme="minorHAnsi" w:eastAsiaTheme="minorEastAsia" w:hAnsiTheme="minorHAnsi" w:cstheme="minorBidi"/>
+                  <w:noProof/>
+                  <w:kern w:val="2"/>
+                  <w:sz w:val="22"/>
+                  <w:szCs w:val="22"/>
+                  <w:lang w:eastAsia="en-AU"/>
+                  <w14:ligatures w14:val="standardContextual"/>
                 </w:rPr>
               </w:pPr>
+              <w:hyperlink w:anchor="_Toc149257695" w:history="1">
+                <w:r>
+                  <w:rPr>
+                    <w:rStyle w:val="Hyperlink"/>
+                    <w:noProof/>
+                  </w:rPr>
+                  <w:t>Introduction</w:t>
+                </w:r>
+                <w:r>
+                  <w:rPr>
+                    <w:noProof/>
+                    <w:webHidden/>
+                  </w:rPr>
+                  <w:tab/>
+                </w:r>
+                <w:r>
+                  <w:rPr>
+                    <w:noProof/>
+                    <w:webHidden/>
+                  </w:rPr>
+                  <w:fldChar w:fldCharType="begin"/>
+                </w:r>
+                <w:r>
+                  <w:rPr>
+                    <w:noProof/>
+                    <w:webHidden/>
+                  </w:rPr>
+                  <w:instrText xml:space="preserve"> PAGEREF _Toc149257695 \h </w:instrText>
+                </w:r>
+                <w:r>
+                  <w:rPr>
+                    <w:noProof/>
+                    <w:webHidden/>
+                  </w:rPr>
+                </w:r>
+                <w:r>
+                  <w:rPr>
+                    <w:noProof/>
+                    <w:webHidden/>
+                  </w:rPr>
+                  <w:fldChar w:fldCharType="separate"/>
+                </w:r>
+                <w:r>
+                  <w:rPr>
+                    <w:noProof/>
+                    <w:webHidden/>
+                  </w:rPr>
+                  <w:t>2</w:t>
+                </w:r>
+                <w:r>
+                  <w:rPr>
+                    <w:noProof/>
+                    <w:webHidden/>
+                  </w:rPr>
+                  <w:fldChar w:fldCharType="end"/>
+                </w:r>
+              </w:hyperlink>
+            </w:p>
+            <w:p>
+              <w:pPr>
+                <w:pStyle w:val="TOC1"/>
+                <w:tabs>
+                  <w:tab w:val="right" w:leader="dot" w:pos="9622"/>
+                </w:tabs>
+                <w:rPr>
+                  <w:rFonts w:asciiTheme="minorHAnsi" w:eastAsiaTheme="minorEastAsia" w:hAnsiTheme="minorHAnsi" w:cstheme="minorBidi"/>
+                  <w:noProof/>
+                  <w:kern w:val="2"/>
+                  <w:sz w:val="22"/>
+                  <w:szCs w:val="22"/>
+                  <w:lang w:eastAsia="en-AU"/>
+                  <w14:ligatures w14:val="standardContextual"/>
+                </w:rPr>
+              </w:pPr>
+              <w:hyperlink w:anchor="_Toc149257696" w:history="1">
+                <w:r>
+                  <w:rPr>
+                    <w:rStyle w:val="Hyperlink"/>
+                    <w:noProof/>
+                  </w:rPr>
+                  <w:t>Instructions to run the program</w:t>
+                </w:r>
+                <w:r>
+                  <w:rPr>
+                    <w:noProof/>
+                    <w:webHidden/>
+                  </w:rPr>
+                  <w:tab/>
+                </w:r>
+                <w:r>
+                  <w:rPr>
+                    <w:noProof/>
+                    <w:webHidden/>
+                  </w:rPr>
+                  <w:fldChar w:fldCharType="begin"/>
+                </w:r>
+                <w:r>
+                  <w:rPr>
+                    <w:noProof/>
+                    <w:webHidden/>
+                  </w:rPr>
+                  <w:instrText xml:space="preserve"> PAGEREF _Toc149257696 \h </w:instrText>
+                </w:r>
+                <w:r>
+                  <w:rPr>
+                    <w:noProof/>
+                    <w:webHidden/>
+                  </w:rPr>
+                </w:r>
+                <w:r>
+                  <w:rPr>
+                    <w:noProof/>
+                    <w:webHidden/>
+                  </w:rPr>
+                  <w:fldChar w:fldCharType="separate"/>
+                </w:r>
+                <w:r>
+                  <w:rPr>
+                    <w:noProof/>
+                    <w:webHidden/>
+                  </w:rPr>
+                  <w:t>2</w:t>
+                </w:r>
+                <w:r>
+                  <w:rPr>
+                    <w:noProof/>
+                    <w:webHidden/>
+                  </w:rPr>
+                  <w:fldChar w:fldCharType="end"/>
+                </w:r>
+              </w:hyperlink>
+            </w:p>
+            <w:p>
+              <w:pPr>
+                <w:pStyle w:val="TOC1"/>
+                <w:tabs>
+                  <w:tab w:val="right" w:leader="dot" w:pos="9622"/>
+                </w:tabs>
+                <w:rPr>
+                  <w:rFonts w:asciiTheme="minorHAnsi" w:eastAsiaTheme="minorEastAsia" w:hAnsiTheme="minorHAnsi" w:cstheme="minorBidi"/>
+                  <w:noProof/>
+                  <w:kern w:val="2"/>
+                  <w:sz w:val="22"/>
+                  <w:szCs w:val="22"/>
+                  <w:lang w:eastAsia="en-AU"/>
+                  <w14:ligatures w14:val="standardContextual"/>
+                </w:rPr>
+              </w:pPr>
+              <w:hyperlink w:anchor="_Toc149257697" w:history="1">
+                <w:r>
+                  <w:rPr>
+                    <w:rStyle w:val="Hyperlink"/>
+                    <w:noProof/>
+                  </w:rPr>
+                  <w:t>Overall system architecture</w:t>
+                </w:r>
+                <w:r>
+                  <w:rPr>
+                    <w:noProof/>
+                    <w:webHidden/>
+                  </w:rPr>
+                  <w:tab/>
+                </w:r>
+                <w:r>
+                  <w:rPr>
+                    <w:noProof/>
+                    <w:webHidden/>
+                  </w:rPr>
+                  <w:fldChar w:fldCharType="begin"/>
+                </w:r>
+                <w:r>
+                  <w:rPr>
+                    <w:noProof/>
+                    <w:webHidden/>
+                  </w:rPr>
+                  <w:instrText xml:space="preserve"> PAGEREF _Toc149257697 \h </w:instrText>
+                </w:r>
+                <w:r>
+                  <w:rPr>
+                    <w:noProof/>
+                    <w:webHidden/>
+                  </w:rPr>
+                </w:r>
+                <w:r>
+                  <w:rPr>
+                    <w:noProof/>
+                    <w:webHidden/>
+                  </w:rPr>
+                  <w:fldChar w:fldCharType="separate"/>
+                </w:r>
+                <w:r>
+                  <w:rPr>
+                    <w:noProof/>
+                    <w:webHidden/>
+                  </w:rPr>
+                  <w:t>3</w:t>
+                </w:r>
+                <w:r>
+                  <w:rPr>
+                    <w:noProof/>
+                    <w:webHidden/>
+                  </w:rPr>
+                  <w:fldChar w:fldCharType="end"/>
+                </w:r>
+              </w:hyperlink>
+            </w:p>
+            <w:p>
+              <w:pPr>
+                <w:pStyle w:val="TOC1"/>
+                <w:tabs>
+                  <w:tab w:val="right" w:leader="dot" w:pos="9622"/>
+                </w:tabs>
+                <w:rPr>
+                  <w:rFonts w:asciiTheme="minorHAnsi" w:eastAsiaTheme="minorEastAsia" w:hAnsiTheme="minorHAnsi" w:cstheme="minorBidi"/>
+                  <w:noProof/>
+                  <w:kern w:val="2"/>
+                  <w:sz w:val="22"/>
+                  <w:szCs w:val="22"/>
+                  <w:lang w:eastAsia="en-AU"/>
+                  <w14:ligatures w14:val="standardContextual"/>
+                </w:rPr>
+              </w:pPr>
+              <w:hyperlink w:anchor="_Toc149257698" w:history="1">
+                <w:r>
+                  <w:rPr>
+                    <w:rStyle w:val="Hyperlink"/>
+                    <w:noProof/>
+                  </w:rPr>
+                  <w:t>Implemented data processing techniques</w:t>
+                </w:r>
+                <w:r>
+                  <w:rPr>
+                    <w:noProof/>
+                    <w:webHidden/>
+                  </w:rPr>
+                  <w:tab/>
+                </w:r>
+                <w:r>
+                  <w:rPr>
+                    <w:noProof/>
+                    <w:webHidden/>
+                  </w:rPr>
+                  <w:fldChar w:fldCharType="begin"/>
+                </w:r>
+                <w:r>
+                  <w:rPr>
+                    <w:noProof/>
+                    <w:webHidden/>
+                  </w:rPr>
+                  <w:instrText xml:space="preserve"> PAGEREF _Toc149257698 \h </w:instrText>
+                </w:r>
+                <w:r>
+                  <w:rPr>
+                    <w:noProof/>
+                    <w:webHidden/>
+                  </w:rPr>
+                </w:r>
+                <w:r>
+                  <w:rPr>
+                    <w:noProof/>
+                    <w:webHidden/>
+                  </w:rPr>
+                  <w:fldChar w:fldCharType="separate"/>
+                </w:r>
+                <w:r>
+                  <w:rPr>
+                    <w:noProof/>
+                    <w:webHidden/>
+                  </w:rPr>
+                  <w:t>3</w:t>
+                </w:r>
+                <w:r>
+                  <w:rPr>
+                    <w:noProof/>
+                    <w:webHidden/>
+                  </w:rPr>
+                  <w:fldChar w:fldCharType="end"/>
+                </w:r>
+              </w:hyperlink>
+            </w:p>
+            <w:p>
+              <w:pPr>
+                <w:pStyle w:val="TOC1"/>
+                <w:tabs>
+                  <w:tab w:val="right" w:leader="dot" w:pos="9622"/>
+                </w:tabs>
+                <w:rPr>
+                  <w:rFonts w:asciiTheme="minorHAnsi" w:eastAsiaTheme="minorEastAsia" w:hAnsiTheme="minorHAnsi" w:cstheme="minorBidi"/>
+                  <w:noProof/>
+                  <w:kern w:val="2"/>
+                  <w:sz w:val="22"/>
+                  <w:szCs w:val="22"/>
+                  <w:lang w:eastAsia="en-AU"/>
+                  <w14:ligatures w14:val="standardContextual"/>
+                </w:rPr>
+              </w:pPr>
+              <w:hyperlink w:anchor="_Toc149257699" w:history="1">
+                <w:r>
+                  <w:rPr>
+                    <w:rStyle w:val="Hyperlink"/>
+                    <w:noProof/>
+                  </w:rPr>
+                  <w:t>Details of extension work</w:t>
+                </w:r>
+                <w:r>
+                  <w:rPr>
+                    <w:noProof/>
+                    <w:webHidden/>
+                  </w:rPr>
+                  <w:tab/>
+                </w:r>
+                <w:r>
+                  <w:rPr>
+                    <w:noProof/>
+                    <w:webHidden/>
+                  </w:rPr>
+                  <w:fldChar w:fldCharType="begin"/>
+                </w:r>
+                <w:r>
+                  <w:rPr>
+                    <w:noProof/>
+                    <w:webHidden/>
+                  </w:rPr>
+                  <w:instrText xml:space="preserve"> PAGEREF _Toc149257699 \h </w:instrText>
+                </w:r>
+                <w:r>
+                  <w:rPr>
+                    <w:noProof/>
+                    <w:webHidden/>
+                  </w:rPr>
+                </w:r>
+                <w:r>
+                  <w:rPr>
+                    <w:noProof/>
+                    <w:webHidden/>
+                  </w:rPr>
+                  <w:fldChar w:fldCharType="separate"/>
+                </w:r>
+                <w:r>
+                  <w:rPr>
+                    <w:noProof/>
+                    <w:webHidden/>
+                  </w:rPr>
+                  <w:t>7</w:t>
+                </w:r>
+                <w:r>
+                  <w:rPr>
+                    <w:noProof/>
+                    <w:webHidden/>
+                  </w:rPr>
+                  <w:fldChar w:fldCharType="end"/>
+                </w:r>
+              </w:hyperlink>
+            </w:p>
+            <w:p>
+              <w:pPr>
+                <w:pStyle w:val="TOC1"/>
+                <w:tabs>
+                  <w:tab w:val="right" w:leader="dot" w:pos="9622"/>
+                </w:tabs>
+                <w:rPr>
+                  <w:rFonts w:asciiTheme="minorHAnsi" w:eastAsiaTheme="minorEastAsia" w:hAnsiTheme="minorHAnsi" w:cstheme="minorBidi"/>
+                  <w:noProof/>
+                  <w:kern w:val="2"/>
+                  <w:sz w:val="22"/>
+                  <w:szCs w:val="22"/>
+                  <w:lang w:eastAsia="en-AU"/>
+                  <w14:ligatures w14:val="standardContextual"/>
+                </w:rPr>
+              </w:pPr>
+              <w:hyperlink w:anchor="_Toc149257700" w:history="1">
+                <w:r>
+                  <w:rPr>
+                    <w:rStyle w:val="Hyperlink"/>
+                    <w:noProof/>
+                  </w:rPr>
+                  <w:t>Demonstration of working system</w:t>
+                </w:r>
+                <w:r>
+                  <w:rPr>
+                    <w:noProof/>
+                    <w:webHidden/>
+                  </w:rPr>
+                  <w:tab/>
+                </w:r>
+                <w:r>
+                  <w:rPr>
+                    <w:noProof/>
+                    <w:webHidden/>
+                  </w:rPr>
+                  <w:fldChar w:fldCharType="begin"/>
+                </w:r>
+                <w:r>
+                  <w:rPr>
+                    <w:noProof/>
+                    <w:webHidden/>
+                  </w:rPr>
+                  <w:instrText xml:space="preserve"> PAGEREF _Toc149257700 \h </w:instrText>
+                </w:r>
+                <w:r>
+                  <w:rPr>
+                    <w:noProof/>
+                    <w:webHidden/>
+                  </w:rPr>
+                </w:r>
+                <w:r>
+                  <w:rPr>
+                    <w:noProof/>
+                    <w:webHidden/>
+                  </w:rPr>
+                  <w:fldChar w:fldCharType="separate"/>
+                </w:r>
+                <w:r>
+                  <w:rPr>
+                    <w:noProof/>
+                    <w:webHidden/>
+                  </w:rPr>
+                  <w:t>9</w:t>
+                </w:r>
+                <w:r>
+                  <w:rPr>
+                    <w:noProof/>
+                    <w:webHidden/>
+                  </w:rPr>
+                  <w:fldChar w:fldCharType="end"/>
+                </w:r>
+              </w:hyperlink>
+            </w:p>
+            <w:p>
+              <w:pPr>
+                <w:pStyle w:val="TOC1"/>
+                <w:tabs>
+                  <w:tab w:val="right" w:leader="dot" w:pos="9622"/>
+                </w:tabs>
+                <w:rPr>
+                  <w:rFonts w:asciiTheme="minorHAnsi" w:eastAsiaTheme="minorEastAsia" w:hAnsiTheme="minorHAnsi" w:cstheme="minorBidi"/>
+                  <w:noProof/>
+                  <w:kern w:val="2"/>
+                  <w:sz w:val="22"/>
+                  <w:szCs w:val="22"/>
+                  <w:lang w:eastAsia="en-AU"/>
+                  <w14:ligatures w14:val="standardContextual"/>
+                </w:rPr>
+              </w:pPr>
+              <w:hyperlink w:anchor="_Toc149257701" w:history="1">
+                <w:r>
+                  <w:rPr>
+                    <w:rStyle w:val="Hyperlink"/>
+                    <w:noProof/>
+                  </w:rPr>
+                  <w:t>Reflection on work done</w:t>
+                </w:r>
+                <w:r>
+                  <w:rPr>
+                    <w:noProof/>
+                    <w:webHidden/>
+                  </w:rPr>
+                  <w:tab/>
+                </w:r>
+                <w:r>
+                  <w:rPr>
+                    <w:noProof/>
+                    <w:webHidden/>
+                  </w:rPr>
+                  <w:fldChar w:fldCharType="begin"/>
+                </w:r>
+                <w:r>
+                  <w:rPr>
+                    <w:noProof/>
+                    <w:webHidden/>
+                  </w:rPr>
+                  <w:instrText xml:space="preserve"> PAGEREF _Toc149257701 \h </w:instrText>
+                </w:r>
+                <w:r>
+                  <w:rPr>
+                    <w:noProof/>
+                    <w:webHidden/>
+                  </w:rPr>
+                </w:r>
+                <w:r>
+                  <w:rPr>
+                    <w:noProof/>
+                    <w:webHidden/>
+                  </w:rPr>
+                  <w:fldChar w:fldCharType="separate"/>
+                </w:r>
+                <w:r>
+                  <w:rPr>
+                    <w:noProof/>
+                    <w:webHidden/>
+                  </w:rPr>
+                  <w:t>10</w:t>
+                </w:r>
+                <w:r>
+                  <w:rPr>
+                    <w:noProof/>
+                    <w:webHidden/>
+                  </w:rPr>
+                  <w:fldChar w:fldCharType="end"/>
+                </w:r>
+              </w:hyperlink>
+            </w:p>
+            <w:p>
+              <w:pPr>
+                <w:pStyle w:val="TOC1"/>
+                <w:tabs>
+                  <w:tab w:val="right" w:leader="dot" w:pos="9622"/>
+                </w:tabs>
+                <w:rPr>
+                  <w:rFonts w:asciiTheme="minorHAnsi" w:eastAsiaTheme="minorEastAsia" w:hAnsiTheme="minorHAnsi" w:cstheme="minorBidi"/>
+                  <w:noProof/>
+                  <w:kern w:val="2"/>
+                  <w:sz w:val="22"/>
+                  <w:szCs w:val="22"/>
+                  <w:lang w:eastAsia="en-AU"/>
+                  <w14:ligatures w14:val="standardContextual"/>
+                </w:rPr>
+              </w:pPr>
+              <w:hyperlink w:anchor="_Toc149257702" w:history="1">
+                <w:r>
+                  <w:rPr>
+                    <w:rStyle w:val="Hyperlink"/>
+                    <w:noProof/>
+                  </w:rPr>
+                  <w:t>Summary/Conclusion</w:t>
+                </w:r>
+                <w:r>
+                  <w:rPr>
+                    <w:noProof/>
+                    <w:webHidden/>
+                  </w:rPr>
+                  <w:tab/>
+                </w:r>
+                <w:r>
+                  <w:rPr>
+                    <w:noProof/>
+                    <w:webHidden/>
+                  </w:rPr>
+                  <w:fldChar w:fldCharType="begin"/>
+                </w:r>
+                <w:r>
+                  <w:rPr>
+                    <w:noProof/>
+                    <w:webHidden/>
+                  </w:rPr>
+                  <w:instrText xml:space="preserve"> PAGEREF _Toc149257702 \h </w:instrText>
+                </w:r>
+                <w:r>
+                  <w:rPr>
+                    <w:noProof/>
+                    <w:webHidden/>
+                  </w:rPr>
+                </w:r>
+                <w:r>
+                  <w:rPr>
+                    <w:noProof/>
+                    <w:webHidden/>
+                  </w:rPr>
+                  <w:fldChar w:fldCharType="separate"/>
+                </w:r>
+                <w:r>
+                  <w:rPr>
+                    <w:noProof/>
+                    <w:webHidden/>
+                  </w:rPr>
+                  <w:t>10</w:t>
+                </w:r>
+                <w:r>
+                  <w:rPr>
+                    <w:noProof/>
+                    <w:webHidden/>
+                  </w:rPr>
+                  <w:fldChar w:fldCharType="end"/>
+                </w:r>
+              </w:hyperlink>
+            </w:p>
+            <w:p>
+              <w:r>
+                <w:rPr>
+                  <w:b/>
+                  <w:bCs/>
+                  <w:noProof/>
+                </w:rPr>
+                <w:fldChar w:fldCharType="end"/>
+              </w:r>
             </w:p>
           </w:sdtContent>
         </w:sdt>
-        <w:tbl>
-          <w:tblPr>
-            <w:tblStyle w:val="TableGrid"/>
-            <w:tblW w:w="9747" w:type="dxa"/>
-            <w:tblLook w:val="00A0" w:firstRow="1" w:lastRow="0" w:firstColumn="1" w:lastColumn="0" w:noHBand="0" w:noVBand="0"/>
-          </w:tblPr>
-          <w:tblGrid>
-            <w:gridCol w:w="2235"/>
-            <w:gridCol w:w="1559"/>
-            <w:gridCol w:w="1559"/>
-            <w:gridCol w:w="1559"/>
-            <w:gridCol w:w="1418"/>
-            <w:gridCol w:w="1417"/>
-          </w:tblGrid>
-          <w:tr>
-            <w:trPr>
-              <w:trHeight w:val="569"/>
-            </w:trPr>
-            <w:tc>
-              <w:tcPr>
-                <w:tcW w:w="2235" w:type="dxa"/>
-                <w:tcBorders>
-                  <w:bottom w:val="single" w:sz="4" w:space="0" w:color="000000" w:themeColor="text1"/>
-                  <w:right w:val="single" w:sz="4" w:space="0" w:color="000000" w:themeColor="text1"/>
-                </w:tcBorders>
-                <w:shd w:val="pct15" w:color="auto" w:fill="auto"/>
-              </w:tcPr>
-              <w:p>
-                <w:pPr>
-                  <w:spacing w:beforeLines="60" w:before="144"/>
-                </w:pPr>
-              </w:p>
-            </w:tc>
-            <w:tc>
-              <w:tcPr>
-                <w:tcW w:w="1559" w:type="dxa"/>
-                <w:tcBorders>
-                  <w:left w:val="single" w:sz="4" w:space="0" w:color="000000" w:themeColor="text1"/>
-                  <w:bottom w:val="single" w:sz="4" w:space="0" w:color="000000" w:themeColor="text1"/>
-                  <w:right w:val="single" w:sz="4" w:space="0" w:color="000000" w:themeColor="text1"/>
-                </w:tcBorders>
-                <w:shd w:val="pct15" w:color="auto" w:fill="auto"/>
-                <w:vAlign w:val="center"/>
-              </w:tcPr>
-              <w:p>
-                <w:pPr>
-                  <w:spacing w:beforeLines="60" w:before="144"/>
-                  <w:jc w:val="center"/>
-                </w:pPr>
-                <w:r>
-                  <w:t>Pass</w:t>
-                </w:r>
-                <w:r>
-                  <w:br/>
-                  <w:t>(P)</w:t>
-                </w:r>
-              </w:p>
-            </w:tc>
-            <w:tc>
-              <w:tcPr>
-                <w:tcW w:w="1559" w:type="dxa"/>
-                <w:tcBorders>
-                  <w:left w:val="single" w:sz="4" w:space="0" w:color="000000" w:themeColor="text1"/>
-                  <w:right w:val="single" w:sz="4" w:space="0" w:color="000000" w:themeColor="text1"/>
-                </w:tcBorders>
-                <w:shd w:val="pct15" w:color="auto" w:fill="auto"/>
-                <w:vAlign w:val="center"/>
-              </w:tcPr>
-              <w:p>
-                <w:pPr>
-                  <w:spacing w:beforeLines="60" w:before="144"/>
-                  <w:jc w:val="center"/>
-                </w:pPr>
-                <w:r>
-                  <w:t>Credit</w:t>
-                </w:r>
-                <w:r>
-                  <w:br/>
-                  <w:t>(C)</w:t>
-                </w:r>
-              </w:p>
-            </w:tc>
-            <w:tc>
-              <w:tcPr>
-                <w:tcW w:w="1559" w:type="dxa"/>
-                <w:tcBorders>
-                  <w:left w:val="single" w:sz="4" w:space="0" w:color="000000" w:themeColor="text1"/>
-                  <w:right w:val="single" w:sz="4" w:space="0" w:color="000000" w:themeColor="text1"/>
-                </w:tcBorders>
-                <w:shd w:val="pct15" w:color="auto" w:fill="auto"/>
-                <w:vAlign w:val="center"/>
-              </w:tcPr>
-              <w:p>
-                <w:pPr>
-                  <w:spacing w:beforeLines="60" w:before="144"/>
-                  <w:jc w:val="center"/>
-                </w:pPr>
-                <w:r>
-                  <w:t>Distinction</w:t>
-                </w:r>
-                <w:r>
-                  <w:br/>
-                  <w:t>(D)</w:t>
-                </w:r>
-              </w:p>
-            </w:tc>
-            <w:tc>
-              <w:tcPr>
-                <w:tcW w:w="2835" w:type="dxa"/>
-                <w:gridSpan w:val="2"/>
-                <w:tcBorders>
-                  <w:left w:val="single" w:sz="4" w:space="0" w:color="000000" w:themeColor="text1"/>
-                </w:tcBorders>
-                <w:shd w:val="pct15" w:color="auto" w:fill="auto"/>
-                <w:vAlign w:val="center"/>
-              </w:tcPr>
-              <w:p>
-                <w:pPr>
-                  <w:spacing w:beforeLines="60" w:before="144"/>
-                  <w:jc w:val="center"/>
-                </w:pPr>
-                <w:r>
-                  <w:t>High Distinction</w:t>
-                </w:r>
-                <w:r>
-                  <w:br/>
-                  <w:t>(Low HD) | (High HD)</w:t>
-                </w:r>
-              </w:p>
-            </w:tc>
-          </w:tr>
-          <w:tr>
-            <w:trPr>
-              <w:trHeight w:val="569"/>
-            </w:trPr>
-            <w:tc>
-              <w:tcPr>
-                <w:tcW w:w="2235" w:type="dxa"/>
-                <w:shd w:val="pct15" w:color="auto" w:fill="auto"/>
-                <w:vAlign w:val="center"/>
-              </w:tcPr>
-              <w:p>
-                <w:pPr>
-                  <w:spacing w:beforeLines="60" w:before="144"/>
-                  <w:jc w:val="center"/>
-                </w:pPr>
-                <w:r>
-                  <w:t>Self-Assessment (please tick)</w:t>
-                </w:r>
-              </w:p>
-            </w:tc>
-            <w:tc>
-              <w:tcPr>
-                <w:tcW w:w="1559" w:type="dxa"/>
-                <w:shd w:val="clear" w:color="auto" w:fill="auto"/>
-                <w:vAlign w:val="center"/>
-              </w:tcPr>
-              <w:p>
-                <w:pPr>
-                  <w:spacing w:beforeLines="60" w:before="144"/>
-                  <w:jc w:val="center"/>
-                </w:pPr>
-                <w:r>
-                  <w:rPr>
-                    <w:rFonts w:ascii="Apple Color Emoji" w:hAnsi="Apple Color Emoji" w:cs="Apple Color Emoji"/>
-                    <w:color w:val="000000"/>
-                  </w:rPr>
-                  <w:t>✔</w:t>
-                </w:r>
-              </w:p>
-            </w:tc>
-            <w:tc>
-              <w:tcPr>
-                <w:tcW w:w="1559" w:type="dxa"/>
-                <w:vAlign w:val="center"/>
-              </w:tcPr>
-              <w:p>
-                <w:pPr>
-                  <w:spacing w:beforeLines="60" w:before="144"/>
-                  <w:jc w:val="center"/>
-                </w:pPr>
-              </w:p>
-            </w:tc>
-            <w:tc>
-              <w:tcPr>
-                <w:tcW w:w="1559" w:type="dxa"/>
-                <w:vAlign w:val="center"/>
-              </w:tcPr>
-              <w:p>
-                <w:pPr>
-                  <w:spacing w:beforeLines="60" w:before="144"/>
-                  <w:jc w:val="center"/>
-                </w:pPr>
-              </w:p>
-            </w:tc>
-            <w:tc>
-              <w:tcPr>
-                <w:tcW w:w="1418" w:type="dxa"/>
-                <w:vAlign w:val="center"/>
-              </w:tcPr>
-              <w:p>
-                <w:pPr>
-                  <w:spacing w:beforeLines="60" w:before="144"/>
-                  <w:jc w:val="center"/>
-                </w:pPr>
-              </w:p>
-            </w:tc>
-            <w:tc>
-              <w:tcPr>
-                <w:tcW w:w="1417" w:type="dxa"/>
-                <w:vAlign w:val="center"/>
-              </w:tcPr>
-              <w:p>
-                <w:pPr>
-                  <w:spacing w:beforeLines="60" w:before="144"/>
-                  <w:jc w:val="center"/>
-                </w:pPr>
-              </w:p>
-            </w:tc>
-          </w:tr>
-        </w:tbl>
+        <w:p>
+          <w:pPr>
+            <w:pStyle w:val="Heading1"/>
+          </w:pPr>
+          <w:bookmarkStart w:id="2" w:name="_Toc149257637"/>
+          <w:bookmarkStart w:id="3" w:name="_Toc149257695"/>
+          <w:r>
+            <w:t>Introduction</w:t>
+          </w:r>
+          <w:bookmarkEnd w:id="2"/>
+          <w:bookmarkEnd w:id="3"/>
+        </w:p>
         <w:p>
           <w:pPr>
             <w:spacing w:beforeLines="60" w:before="144"/>
-            <w:jc w:val="center"/>
+          </w:pPr>
+          <w:r>
+            <w:t>This report summarises what I have done for the COS30018 Intelligent Systems Assignment B. For this semester I was given a basic stock prediction file as a starting point</w:t>
+          </w:r>
+          <w:r>
+            <w:t xml:space="preserve"> (v0.1)</w:t>
+          </w:r>
+          <w:r>
+            <w:t xml:space="preserve">. Over the following weeks I was given several tasks to </w:t>
+          </w:r>
+          <w:r>
+            <w:t>incrementally improve the v0.1 code until it is done.</w:t>
+          </w:r>
+        </w:p>
+        <w:p>
+          <w:pPr>
+            <w:pStyle w:val="Heading1"/>
+          </w:pPr>
+          <w:bookmarkStart w:id="4" w:name="_Toc149257638"/>
+          <w:bookmarkStart w:id="5" w:name="_Toc149257696"/>
+          <w:r>
+            <w:t xml:space="preserve">Instructions to run the </w:t>
+          </w:r>
+          <w:proofErr w:type="gramStart"/>
+          <w:r>
+            <w:t>program</w:t>
+          </w:r>
+          <w:bookmarkEnd w:id="4"/>
+          <w:bookmarkEnd w:id="5"/>
+          <w:proofErr w:type="gramEnd"/>
+        </w:p>
+        <w:p>
+          <w:pPr>
+            <w:spacing w:beforeLines="60" w:before="144"/>
+          </w:pPr>
+          <w:r>
+            <w:t>To run the program, first install the requirements listed in the requirements.txt file which are as follows:</w:t>
+          </w:r>
+        </w:p>
+        <w:p>
+          <w:pPr>
+            <w:spacing w:before="0"/>
+          </w:pPr>
+          <w:proofErr w:type="spellStart"/>
+          <w:r>
+            <w:t>sklearn</w:t>
+          </w:r>
+          <w:proofErr w:type="spellEnd"/>
+        </w:p>
+        <w:p>
+          <w:pPr>
+            <w:spacing w:before="0"/>
+          </w:pPr>
+          <w:proofErr w:type="spellStart"/>
+          <w:r>
+            <w:t>tensorflow</w:t>
+          </w:r>
+          <w:proofErr w:type="spellEnd"/>
+        </w:p>
+        <w:p>
+          <w:pPr>
+            <w:spacing w:before="0"/>
+          </w:pPr>
+          <w:r>
+            <w:t>matplotlib</w:t>
+          </w:r>
+        </w:p>
+        <w:p>
+          <w:pPr>
+            <w:spacing w:before="0"/>
+          </w:pPr>
+          <w:proofErr w:type="spellStart"/>
+          <w:r>
+            <w:t>numpy</w:t>
+          </w:r>
+          <w:proofErr w:type="spellEnd"/>
+        </w:p>
+        <w:p>
+          <w:pPr>
+            <w:spacing w:before="0"/>
+          </w:pPr>
+          <w:r>
+            <w:t>pandas</w:t>
+          </w:r>
+        </w:p>
+        <w:p>
+          <w:pPr>
+            <w:spacing w:before="0"/>
+          </w:pPr>
+          <w:r>
+            <w:t>pandas-</w:t>
+          </w:r>
+          <w:proofErr w:type="spellStart"/>
+          <w:r>
+            <w:t>datareader</w:t>
+          </w:r>
+          <w:proofErr w:type="spellEnd"/>
+        </w:p>
+        <w:p>
+          <w:pPr>
+            <w:spacing w:before="0"/>
+          </w:pPr>
+          <w:proofErr w:type="spellStart"/>
+          <w:r>
+            <w:t>yahoo_fin</w:t>
+          </w:r>
+          <w:proofErr w:type="spellEnd"/>
+        </w:p>
+        <w:p>
+          <w:pPr>
+            <w:spacing w:before="0"/>
+          </w:pPr>
+          <w:proofErr w:type="spellStart"/>
+          <w:r>
+            <w:t>yfinance</w:t>
+          </w:r>
+          <w:proofErr w:type="spellEnd"/>
+        </w:p>
+        <w:p>
+          <w:pPr>
+            <w:spacing w:before="0"/>
+          </w:pPr>
+          <w:r>
+            <w:t>scikit-</w:t>
+          </w:r>
+          <w:proofErr w:type="gramStart"/>
+          <w:r>
+            <w:t>learn</w:t>
+          </w:r>
+          <w:proofErr w:type="gramEnd"/>
+        </w:p>
+        <w:p>
+          <w:pPr>
+            <w:spacing w:before="0"/>
+          </w:pPr>
+          <w:proofErr w:type="spellStart"/>
+          <w:r>
+            <w:t>mplfinance</w:t>
+          </w:r>
+          <w:proofErr w:type="spellEnd"/>
+        </w:p>
+        <w:p>
+          <w:pPr>
+            <w:spacing w:before="0"/>
+          </w:pPr>
+          <w:proofErr w:type="spellStart"/>
+          <w:r>
+            <w:t>statsmodels</w:t>
+          </w:r>
+          <w:proofErr w:type="spellEnd"/>
+        </w:p>
+        <w:p>
+          <w:pPr>
+            <w:spacing w:before="0"/>
+          </w:pPr>
+          <w:proofErr w:type="spellStart"/>
+          <w:r>
+            <w:t>cython</w:t>
+          </w:r>
+          <w:proofErr w:type="spellEnd"/>
+        </w:p>
+        <w:p>
+          <w:pPr>
+            <w:spacing w:before="0"/>
+          </w:pPr>
+          <w:r>
+            <w:t>prophet</w:t>
+          </w:r>
+        </w:p>
+        <w:p>
+          <w:pPr>
+            <w:spacing w:before="0"/>
+          </w:pPr>
+        </w:p>
+        <w:p>
+          <w:pPr>
+            <w:spacing w:before="0"/>
+          </w:pPr>
+          <w:r>
+            <w:t xml:space="preserve">These can be install individually with the pip install command, or by running the pip install command on </w:t>
+          </w:r>
+          <w:proofErr w:type="gramStart"/>
+          <w:r>
+            <w:t>the  requirements.txt</w:t>
+          </w:r>
+          <w:proofErr w:type="gramEnd"/>
+          <w:r>
+            <w:t xml:space="preserve"> file.</w:t>
+          </w:r>
+        </w:p>
+        <w:p>
+          <w:pPr>
+            <w:spacing w:before="0"/>
+          </w:pPr>
+          <w:r>
+            <w:t xml:space="preserve">The next step to run the program is to open the </w:t>
+          </w:r>
+          <w:proofErr w:type="spellStart"/>
+          <w:r>
+            <w:t>Intellegent</w:t>
+          </w:r>
+          <w:proofErr w:type="spellEnd"/>
+          <w:r>
+            <w:t>-Systems-</w:t>
+          </w:r>
+          <w:proofErr w:type="spellStart"/>
+          <w:r>
+            <w:t>Assignemnt</w:t>
+          </w:r>
+          <w:proofErr w:type="spellEnd"/>
+          <w:r>
+            <w:t>-B</w:t>
+          </w:r>
+          <w:r>
+            <w:t xml:space="preserve"> folder in the command prompt.</w:t>
+          </w:r>
+        </w:p>
+        <w:p>
+          <w:pPr>
+            <w:spacing w:before="0"/>
+          </w:pPr>
+          <w:r>
+            <w:t xml:space="preserve">Finally run the command to run the </w:t>
+          </w:r>
+          <w:r>
+            <w:t>stock_prediction.py</w:t>
+          </w:r>
+          <w:r>
+            <w:t xml:space="preserve"> file which is:</w:t>
+          </w:r>
+        </w:p>
+        <w:p>
+          <w:pPr>
+            <w:spacing w:before="0"/>
+          </w:pPr>
+          <w:proofErr w:type="spellStart"/>
+          <w:r>
+            <w:t>py</w:t>
+          </w:r>
+          <w:proofErr w:type="spellEnd"/>
+          <w:r>
+            <w:t xml:space="preserve"> stock_prediction.py</w:t>
+          </w:r>
+        </w:p>
+        <w:p>
+          <w:pPr>
+            <w:spacing w:beforeLines="60" w:before="144"/>
+          </w:pPr>
+        </w:p>
+        <w:p>
+          <w:pPr>
+            <w:spacing w:beforeLines="60" w:before="144"/>
+          </w:pPr>
+          <w:r>
+            <w:t xml:space="preserve">To change the settings of the program, </w:t>
+          </w:r>
+          <w:r>
+            <w:t xml:space="preserve">open the </w:t>
+          </w:r>
+          <w:r>
+            <w:t>parameters.py</w:t>
+          </w:r>
+          <w:r>
+            <w:t>, which has all the settings and parameters used in the program.</w:t>
+          </w:r>
+        </w:p>
+        <w:p>
+          <w:pPr>
+            <w:spacing w:beforeLines="60" w:before="144"/>
+          </w:pPr>
+          <w:r>
+            <w:t xml:space="preserve">One important setting to note is the ‘MODE’ parameter. This parameter decides which </w:t>
+          </w:r>
+          <w:r>
+            <w:t>of several modes to run the program in. They are; 1 – to use the basic RNN models with the data split into train and test by a specified date, 2 - to use the basic RNN models with the data split into train and test by a ratio</w:t>
+          </w:r>
+          <w:r>
+            <w:t xml:space="preserve">, 3 – display candlestick chart of the past </w:t>
+          </w:r>
+          <w:r>
+            <w:t>NDAYS</w:t>
+          </w:r>
+          <w:r>
+            <w:t xml:space="preserve"> of downloaded data, 4 – display boxplot chart of the past </w:t>
+          </w:r>
+          <w:r>
+            <w:t>NDAYS</w:t>
+          </w:r>
+          <w:r>
+            <w:t xml:space="preserve"> of </w:t>
+          </w:r>
+          <w:r>
+            <w:lastRenderedPageBreak/>
+            <w:t>downloaded data, 5 – run the prophet prediction model and any other number, which uses the basic RNN models with the data split into train and test by a random date.</w:t>
+          </w:r>
+        </w:p>
+        <w:p>
+          <w:pPr>
+            <w:spacing w:beforeLines="60" w:before="144"/>
+          </w:pPr>
+        </w:p>
+        <w:p>
+          <w:pPr>
+            <w:spacing w:before="0"/>
+          </w:pPr>
+          <w:r>
+            <w:t>Some additional functionality instructions (assumes parameters are set to default for each instruction)</w:t>
+          </w:r>
+        </w:p>
+        <w:p>
+          <w:pPr>
+            <w:spacing w:before="0"/>
+          </w:pPr>
+          <w:r>
+            <w:t xml:space="preserve">To test the Multivariate function, set the MODE parameter to 2 and </w:t>
+          </w:r>
+          <w:r>
+            <w:t>MULTIVARIATE</w:t>
+          </w:r>
+          <w:r>
+            <w:t xml:space="preserve"> parameter to </w:t>
+          </w:r>
+          <w:proofErr w:type="gramStart"/>
+          <w:r>
+            <w:t>true</w:t>
+          </w:r>
+          <w:proofErr w:type="gramEnd"/>
+        </w:p>
+        <w:p>
+          <w:pPr>
+            <w:spacing w:before="0"/>
+          </w:pPr>
+          <w:r>
+            <w:t>To test the Ensemble</w:t>
+          </w:r>
+          <w:r>
+            <w:t xml:space="preserve"> </w:t>
+          </w:r>
+          <w:r>
+            <w:t xml:space="preserve">with </w:t>
+          </w:r>
+          <w:r>
+            <w:t>ARIMA</w:t>
+          </w:r>
+          <w:r>
+            <w:t xml:space="preserve"> function, set the MODE parameter to 2 and </w:t>
+          </w:r>
+          <w:r>
+            <w:t xml:space="preserve">ENSEMBLE </w:t>
+          </w:r>
+          <w:r>
+            <w:t xml:space="preserve">parameter to </w:t>
+          </w:r>
+          <w:proofErr w:type="gramStart"/>
+          <w:r>
+            <w:t>true</w:t>
+          </w:r>
+          <w:proofErr w:type="gramEnd"/>
+        </w:p>
+        <w:p>
+          <w:pPr>
+            <w:spacing w:before="0"/>
+          </w:pPr>
+          <w:r>
+            <w:t xml:space="preserve">To test the Ensemble with SARIMA function, set the MODE parameter to 2, </w:t>
+          </w:r>
+          <w:r>
+            <w:t xml:space="preserve">ENSEMBLE </w:t>
+          </w:r>
+          <w:r>
+            <w:t xml:space="preserve">parameter to true and SARIMA parameter to </w:t>
+          </w:r>
+          <w:proofErr w:type="gramStart"/>
+          <w:r>
+            <w:t>true</w:t>
+          </w:r>
+          <w:proofErr w:type="gramEnd"/>
+        </w:p>
+        <w:p>
+          <w:pPr>
+            <w:spacing w:before="0"/>
+          </w:pPr>
+          <w:r>
+            <w:t>To test the Random Forest function, set the MODE parameter to 2, FOREST</w:t>
+          </w:r>
+          <w:r>
+            <w:t xml:space="preserve"> </w:t>
+          </w:r>
+          <w:r>
+            <w:t xml:space="preserve">parameter to </w:t>
+          </w:r>
+          <w:proofErr w:type="gramStart"/>
+          <w:r>
+            <w:t>true</w:t>
+          </w:r>
+          <w:proofErr w:type="gramEnd"/>
+          <w:r>
+            <w:t xml:space="preserve"> </w:t>
+          </w:r>
+        </w:p>
+        <w:p>
+          <w:pPr>
+            <w:spacing w:before="0"/>
+          </w:pPr>
+          <w:r>
+            <w:t xml:space="preserve">To test the hyperparameters, scroll down on the ADVANCED </w:t>
+          </w:r>
+          <w:proofErr w:type="gramStart"/>
+          <w:r>
+            <w:t>SETTINGS  and</w:t>
+          </w:r>
+          <w:proofErr w:type="gramEnd"/>
+          <w:r>
+            <w:t xml:space="preserve"> then </w:t>
+          </w:r>
+          <w:r>
+            <w:t>Hyperparameters</w:t>
+          </w:r>
+          <w:r>
+            <w:t xml:space="preserve"> section in parameters.py. </w:t>
+          </w:r>
+        </w:p>
+        <w:p>
+          <w:pPr>
+            <w:spacing w:before="0"/>
+          </w:pPr>
+          <w:r>
+            <w:t xml:space="preserve">To change the RNN </w:t>
+          </w:r>
+          <w:r>
+            <w:t xml:space="preserve">model used, change the </w:t>
+          </w:r>
+          <w:proofErr w:type="spellStart"/>
+          <w:r>
+            <w:t>hyperparameters</w:t>
+          </w:r>
+          <w:r>
+            <w:t>’s</w:t>
+          </w:r>
+          <w:proofErr w:type="spellEnd"/>
+          <w:r>
+            <w:t xml:space="preserve"> </w:t>
+          </w:r>
+          <w:r>
+            <w:t>RNN_HYPERPARAM</w:t>
+          </w:r>
+          <w:r>
+            <w:t xml:space="preserve"> to 1 for LSTM, 2 for </w:t>
+          </w:r>
+          <w:proofErr w:type="spellStart"/>
+          <w:r>
+            <w:t>SimpleRNN</w:t>
+          </w:r>
+          <w:proofErr w:type="spellEnd"/>
+          <w:r>
+            <w:t>, 3 for GRU</w:t>
+          </w:r>
+        </w:p>
+        <w:p>
+          <w:pPr>
+            <w:spacing w:beforeLines="60" w:before="144"/>
+          </w:pPr>
+        </w:p>
+        <w:p>
+          <w:pPr>
+            <w:pStyle w:val="Heading1"/>
+          </w:pPr>
+          <w:bookmarkStart w:id="6" w:name="_Toc149257697"/>
+          <w:r>
+            <w:t>Overall system architecture</w:t>
+          </w:r>
+          <w:bookmarkEnd w:id="6"/>
+        </w:p>
+        <w:p>
+          <w:pPr>
+            <w:spacing w:beforeLines="60" w:before="144"/>
+          </w:pPr>
+          <w:r>
+            <w:t>The overall</w:t>
+          </w:r>
+          <w:r>
+            <w:t xml:space="preserve"> program uses just 2 python files. The </w:t>
+          </w:r>
+          <w:r>
+            <w:t>stock_prediction.py</w:t>
+          </w:r>
+          <w:r>
+            <w:t xml:space="preserve"> file runs all the functions, while the parameters.py file has all the settings and parameters for the program.</w:t>
+          </w:r>
+        </w:p>
+        <w:p>
+          <w:pPr>
+            <w:spacing w:beforeLines="60" w:before="144"/>
+          </w:pPr>
+          <w:r>
+            <w:t xml:space="preserve">The parameters.py file has </w:t>
+          </w:r>
+          <w:r>
+            <w:t xml:space="preserve">various settings such as the ticker symbol, start and end date of the stock data range and how many days into the future to predict are present. Each setting should have a comment to explain what it </w:t>
+          </w:r>
+          <w:proofErr w:type="gramStart"/>
+          <w:r>
+            <w:t>does</w:t>
+          </w:r>
+          <w:proofErr w:type="gramEnd"/>
+          <w:r>
+            <w:t xml:space="preserve"> and I have already explained what is needed to run the different modes of the program in section of this document detailing how to run the program. As such I will not explain how parameters.py will work. </w:t>
+          </w:r>
+        </w:p>
+        <w:p>
+          <w:pPr>
+            <w:spacing w:beforeLines="60" w:before="144"/>
+          </w:pPr>
+          <w:r>
+            <w:t xml:space="preserve">For the </w:t>
+          </w:r>
+          <w:r>
+            <w:t>stock_prediction.py</w:t>
+          </w:r>
+          <w:r>
+            <w:t xml:space="preserve"> file, it starts with the </w:t>
+          </w:r>
+          <w:proofErr w:type="gramStart"/>
+          <w:r>
+            <w:t>Main(</w:t>
+          </w:r>
+          <w:proofErr w:type="gramEnd"/>
+          <w:r>
+            <w:t>) function at the bottom of the file. This function takes the input from the MODE parameter and puts it into a switch to determine what</w:t>
+          </w:r>
+          <w:r>
+            <w:t xml:space="preserve"> functions and</w:t>
+          </w:r>
+          <w:r>
+            <w:t xml:space="preserve"> functionality to use. </w:t>
+          </w:r>
+        </w:p>
+        <w:p>
+          <w:pPr>
+            <w:spacing w:beforeLines="60" w:before="144"/>
+          </w:pPr>
+          <w:r>
+            <w:t>Main function used:</w:t>
+          </w:r>
+        </w:p>
+        <w:p>
+          <w:pPr>
+            <w:spacing w:beforeLines="60" w:before="144"/>
+          </w:pPr>
+          <w:r>
             <w:rPr>
-              <w:i/>
+              <w:noProof/>
             </w:rPr>
-          </w:pPr>
-          <w:r>
-            <w:rPr>
-              <w:i/>
-            </w:rPr>
-            <w:t>Self-assessment Statement</w:t>
-          </w:r>
-        </w:p>
-        <w:p>
-          <w:pPr>
-            <w:spacing w:beforeLines="60" w:before="144"/>
-          </w:pPr>
-        </w:p>
-        <w:tbl>
-          <w:tblPr>
-            <w:tblStyle w:val="TableGrid"/>
-            <w:tblW w:w="0" w:type="auto"/>
-            <w:jc w:val="center"/>
-            <w:tblLook w:val="04A0" w:firstRow="1" w:lastRow="0" w:firstColumn="1" w:lastColumn="0" w:noHBand="0" w:noVBand="1"/>
-          </w:tblPr>
-          <w:tblGrid>
-            <w:gridCol w:w="6062"/>
-            <w:gridCol w:w="2454"/>
-          </w:tblGrid>
-          <w:tr>
-            <w:trPr>
-              <w:jc w:val="center"/>
-            </w:trPr>
-            <w:tc>
-              <w:tcPr>
-                <w:tcW w:w="6062" w:type="dxa"/>
-                <w:shd w:val="pct15" w:color="auto" w:fill="auto"/>
-              </w:tcPr>
-              <w:p>
-                <w:pPr>
-                  <w:spacing w:beforeLines="60" w:before="144"/>
-                  <w:rPr>
-                    <w:sz w:val="18"/>
-                  </w:rPr>
-                </w:pPr>
-              </w:p>
-            </w:tc>
-            <w:tc>
-              <w:tcPr>
-                <w:tcW w:w="2454" w:type="dxa"/>
-                <w:shd w:val="pct15" w:color="auto" w:fill="auto"/>
-              </w:tcPr>
-              <w:p>
-                <w:pPr>
-                  <w:spacing w:beforeLines="60" w:before="144"/>
-                  <w:jc w:val="center"/>
-                  <w:rPr>
-                    <w:sz w:val="18"/>
-                  </w:rPr>
-                </w:pPr>
-                <w:r>
-                  <w:rPr>
-                    <w:sz w:val="18"/>
-                  </w:rPr>
-                  <w:t>Included? (tick)</w:t>
-                </w:r>
-              </w:p>
-            </w:tc>
-          </w:tr>
-          <w:tr>
-            <w:trPr>
-              <w:jc w:val="center"/>
-            </w:trPr>
-            <w:tc>
-              <w:tcPr>
-                <w:tcW w:w="6062" w:type="dxa"/>
-              </w:tcPr>
-              <w:p>
-                <w:pPr>
-                  <w:spacing w:beforeLines="60" w:before="144"/>
-                  <w:rPr>
-                    <w:sz w:val="18"/>
-                  </w:rPr>
-                </w:pPr>
-                <w:r>
-                  <w:rPr>
-                    <w:sz w:val="18"/>
-                  </w:rPr>
-                  <w:t>Learning Summary Report</w:t>
-                </w:r>
-              </w:p>
-            </w:tc>
-            <w:tc>
-              <w:tcPr>
-                <w:tcW w:w="2454" w:type="dxa"/>
-              </w:tcPr>
-              <w:p>
-                <w:pPr>
-                  <w:spacing w:beforeLines="60" w:before="144"/>
-                  <w:jc w:val="center"/>
-                  <w:rPr>
-                    <w:sz w:val="18"/>
-                  </w:rPr>
-                </w:pPr>
-                <w:r>
-                  <w:rPr>
-                    <w:rFonts w:ascii="Segoe UI Symbol" w:hAnsi="Segoe UI Symbol" w:cs="Segoe UI Symbol"/>
-                  </w:rPr>
-                  <w:t>✓</w:t>
-                </w:r>
-              </w:p>
-            </w:tc>
-          </w:tr>
-          <w:tr>
-            <w:trPr>
-              <w:jc w:val="center"/>
-            </w:trPr>
-            <w:tc>
-              <w:tcPr>
-                <w:tcW w:w="6062" w:type="dxa"/>
-              </w:tcPr>
-              <w:p>
-                <w:pPr>
-                  <w:spacing w:beforeLines="60" w:before="144"/>
-                  <w:rPr>
-                    <w:sz w:val="18"/>
-                  </w:rPr>
-                </w:pPr>
-                <w:r>
-                  <w:rPr>
-                    <w:sz w:val="18"/>
-                  </w:rPr>
-                  <w:t xml:space="preserve">Complete Pass (“core”) task work, approved in </w:t>
-                </w:r>
-                <w:r>
-                  <w:rPr>
-                    <w:sz w:val="18"/>
-                  </w:rPr>
-                  <w:t>Canvas</w:t>
-                </w:r>
-              </w:p>
-            </w:tc>
-            <w:tc>
-              <w:tcPr>
-                <w:tcW w:w="2454" w:type="dxa"/>
-              </w:tcPr>
-              <w:p>
-                <w:pPr>
-                  <w:spacing w:beforeLines="60" w:before="144"/>
-                  <w:jc w:val="center"/>
-                  <w:rPr>
-                    <w:sz w:val="18"/>
-                  </w:rPr>
-                </w:pPr>
-                <w:r>
-                  <w:rPr>
-                    <w:rFonts w:ascii="Segoe UI Symbol" w:hAnsi="Segoe UI Symbol" w:cs="Segoe UI Symbol"/>
-                  </w:rPr>
-                  <w:t>✓</w:t>
-                </w:r>
-              </w:p>
-            </w:tc>
-          </w:tr>
-        </w:tbl>
-        <w:p>
-          <w:pPr>
-            <w:spacing w:beforeLines="60" w:before="144"/>
-            <w:jc w:val="center"/>
-            <w:rPr>
-              <w:i/>
-              <w:sz w:val="18"/>
-            </w:rPr>
-          </w:pPr>
-          <w:r>
-            <w:rPr>
-              <w:i/>
-              <w:sz w:val="18"/>
-            </w:rPr>
-            <w:t>Minimum Pass Checklist</w:t>
-          </w:r>
-        </w:p>
-        <w:p>
-          <w:pPr>
-            <w:spacing w:beforeLines="60" w:before="144"/>
-            <w:rPr>
-              <w:sz w:val="18"/>
-            </w:rPr>
-          </w:pPr>
-        </w:p>
-        <w:tbl>
-          <w:tblPr>
-            <w:tblStyle w:val="TableGrid"/>
-            <w:tblW w:w="0" w:type="auto"/>
-            <w:jc w:val="center"/>
-            <w:tblLook w:val="04A0" w:firstRow="1" w:lastRow="0" w:firstColumn="1" w:lastColumn="0" w:noHBand="0" w:noVBand="1"/>
-          </w:tblPr>
-          <w:tblGrid>
-            <w:gridCol w:w="6062"/>
-            <w:gridCol w:w="2454"/>
-          </w:tblGrid>
-          <w:tr>
-            <w:trPr>
-              <w:jc w:val="center"/>
-            </w:trPr>
-            <w:tc>
-              <w:tcPr>
-                <w:tcW w:w="6062" w:type="dxa"/>
-                <w:shd w:val="pct15" w:color="auto" w:fill="auto"/>
-              </w:tcPr>
-              <w:p>
-                <w:pPr>
-                  <w:spacing w:beforeLines="60" w:before="144"/>
-                  <w:rPr>
-                    <w:sz w:val="18"/>
-                  </w:rPr>
-                </w:pPr>
-              </w:p>
-            </w:tc>
-            <w:tc>
-              <w:tcPr>
-                <w:tcW w:w="2454" w:type="dxa"/>
-                <w:shd w:val="pct15" w:color="auto" w:fill="auto"/>
-              </w:tcPr>
-              <w:p>
-                <w:pPr>
-                  <w:spacing w:beforeLines="60" w:before="144"/>
-                  <w:jc w:val="center"/>
-                  <w:rPr>
-                    <w:sz w:val="18"/>
-                  </w:rPr>
-                </w:pPr>
-                <w:r>
-                  <w:rPr>
-                    <w:sz w:val="18"/>
-                  </w:rPr>
-                  <w:t>Included? (tick)</w:t>
-                </w:r>
-              </w:p>
-            </w:tc>
-          </w:tr>
-          <w:tr>
-            <w:trPr>
-              <w:jc w:val="center"/>
-            </w:trPr>
-            <w:tc>
-              <w:tcPr>
-                <w:tcW w:w="6062" w:type="dxa"/>
-              </w:tcPr>
-              <w:p>
-                <w:pPr>
-                  <w:spacing w:beforeLines="60" w:before="144"/>
-                  <w:rPr>
-                    <w:sz w:val="18"/>
-                  </w:rPr>
-                </w:pPr>
-                <w:r>
-                  <w:rPr>
-                    <w:sz w:val="18"/>
-                  </w:rPr>
-                  <w:t>Additional non-core task work (or equivalent) in a private repository and accessible to staff account.</w:t>
-                </w:r>
-              </w:p>
-            </w:tc>
-            <w:tc>
-              <w:tcPr>
-                <w:tcW w:w="2454" w:type="dxa"/>
-              </w:tcPr>
-              <w:p>
-                <w:pPr>
-                  <w:spacing w:beforeLines="60" w:before="144"/>
-                  <w:jc w:val="center"/>
-                  <w:rPr>
-                    <w:sz w:val="18"/>
-                  </w:rPr>
-                </w:pPr>
-              </w:p>
-            </w:tc>
-          </w:tr>
-          <w:tr>
-            <w:trPr>
-              <w:jc w:val="center"/>
-            </w:trPr>
-            <w:tc>
-              <w:tcPr>
-                <w:tcW w:w="6062" w:type="dxa"/>
-              </w:tcPr>
-              <w:p>
-                <w:pPr>
-                  <w:spacing w:beforeLines="60" w:before="144"/>
-                  <w:rPr>
-                    <w:sz w:val="18"/>
-                  </w:rPr>
-                </w:pPr>
-                <w:r>
-                  <w:rPr>
-                    <w:sz w:val="18"/>
-                  </w:rPr>
-                  <w:t xml:space="preserve">Spike Extension Report (for spike extensions) </w:t>
-                </w:r>
-                <w:r>
-                  <w:rPr>
-                    <w:sz w:val="18"/>
-                  </w:rPr>
-                  <w:t>in Canvas</w:t>
-                </w:r>
-              </w:p>
-            </w:tc>
-            <w:tc>
-              <w:tcPr>
-                <w:tcW w:w="2454" w:type="dxa"/>
-              </w:tcPr>
-              <w:p>
-                <w:pPr>
-                  <w:spacing w:beforeLines="60" w:before="144"/>
-                  <w:jc w:val="center"/>
-                  <w:rPr>
-                    <w:sz w:val="18"/>
-                  </w:rPr>
-                </w:pPr>
-              </w:p>
-            </w:tc>
-          </w:tr>
-          <w:tr>
-            <w:trPr>
-              <w:jc w:val="center"/>
-            </w:trPr>
-            <w:tc>
-              <w:tcPr>
-                <w:tcW w:w="6062" w:type="dxa"/>
-              </w:tcPr>
-              <w:p>
-                <w:pPr>
-                  <w:spacing w:beforeLines="60" w:before="144"/>
-                  <w:rPr>
-                    <w:sz w:val="18"/>
-                  </w:rPr>
-                </w:pPr>
-                <w:r>
-                  <w:rPr>
-                    <w:sz w:val="18"/>
-                  </w:rPr>
-                  <w:t xml:space="preserve">Custom Project plan (for D and/or low HD), and/or High HD Research Plan document in </w:t>
-                </w:r>
-                <w:r>
-                  <w:rPr>
-                    <w:sz w:val="18"/>
-                  </w:rPr>
-                  <w:t>Canvas</w:t>
-                </w:r>
-                <w:r>
-                  <w:rPr>
-                    <w:sz w:val="18"/>
-                  </w:rPr>
-                  <w:t xml:space="preserve"> (optional)</w:t>
-                </w:r>
-              </w:p>
-            </w:tc>
-            <w:tc>
-              <w:tcPr>
-                <w:tcW w:w="2454" w:type="dxa"/>
-              </w:tcPr>
-              <w:p>
-                <w:pPr>
-                  <w:spacing w:beforeLines="60" w:before="144"/>
-                  <w:jc w:val="center"/>
-                  <w:rPr>
-                    <w:sz w:val="18"/>
-                  </w:rPr>
-                </w:pPr>
-              </w:p>
-            </w:tc>
-          </w:tr>
-        </w:tbl>
-        <w:p>
-          <w:pPr>
-            <w:spacing w:beforeLines="60" w:before="144"/>
-            <w:jc w:val="center"/>
-            <w:rPr>
-              <w:i/>
-              <w:sz w:val="18"/>
-            </w:rPr>
-          </w:pPr>
-          <w:r>
-            <w:rPr>
-              <w:i/>
-              <w:sz w:val="18"/>
-            </w:rPr>
-            <w:t>Credit Checklist, in addition to Pass Checklist</w:t>
-          </w:r>
-        </w:p>
-        <w:p>
-          <w:pPr>
-            <w:spacing w:beforeLines="60" w:before="144"/>
-          </w:pPr>
-        </w:p>
-        <w:p>
-          <w:pPr>
-            <w:pStyle w:val="Heading1"/>
-            <w:spacing w:beforeLines="60" w:before="144"/>
-          </w:pPr>
-          <w:r>
-            <w:t>Introduction</w:t>
-          </w:r>
-        </w:p>
-        <w:p>
-          <w:pPr>
-            <w:spacing w:beforeLines="60" w:before="144"/>
-          </w:pPr>
-          <w:r>
-            <w:t>This report summarises what I have done for the COS30018 Intelligent Systems Assignment B. For this semester I was given a basic stock prediction file as a starting point</w:t>
-          </w:r>
-          <w:r>
-            <w:t xml:space="preserve"> (v0.1)</w:t>
-          </w:r>
-          <w:r>
-            <w:t xml:space="preserve">. Over the following weeks I was given several tasks to </w:t>
-          </w:r>
-          <w:r>
-            <w:t>incrementally improve the v0.1 code until it is done.</w:t>
-          </w:r>
-        </w:p>
-        <w:p>
-          <w:pPr>
-            <w:pStyle w:val="Heading1"/>
-            <w:spacing w:beforeLines="60" w:before="144"/>
-          </w:pPr>
-          <w:r>
-            <w:t>Instructions to run the program</w:t>
-          </w:r>
-        </w:p>
-        <w:p>
-          <w:pPr>
-            <w:spacing w:beforeLines="60" w:before="144"/>
-          </w:pPr>
-          <w:r>
-            <w:t>To run the program, first install the requirements listed in the requirements.txt file which are as follows:</w:t>
-          </w:r>
-        </w:p>
-        <w:p>
-          <w:pPr>
-            <w:spacing w:before="0"/>
-          </w:pPr>
-          <w:r>
-            <w:t>sklearn</w:t>
-          </w:r>
-        </w:p>
-        <w:p>
-          <w:pPr>
-            <w:spacing w:before="0"/>
-          </w:pPr>
-          <w:r>
-            <w:t>tensorflow</w:t>
-          </w:r>
-        </w:p>
-        <w:p>
-          <w:pPr>
-            <w:spacing w:before="0"/>
-          </w:pPr>
-          <w:r>
-            <w:t>matplotlib</w:t>
-          </w:r>
-        </w:p>
-        <w:p>
-          <w:pPr>
-            <w:spacing w:before="0"/>
-          </w:pPr>
-          <w:r>
-            <w:t>numpy</w:t>
-          </w:r>
-        </w:p>
-        <w:p>
-          <w:pPr>
-            <w:spacing w:before="0"/>
-          </w:pPr>
-          <w:r>
-            <w:t>pandas</w:t>
-          </w:r>
-        </w:p>
-        <w:p>
-          <w:pPr>
-            <w:spacing w:before="0"/>
-          </w:pPr>
-          <w:r>
-            <w:t>pandas-datareader</w:t>
-          </w:r>
-        </w:p>
-        <w:p>
-          <w:pPr>
-            <w:spacing w:before="0"/>
-          </w:pPr>
-          <w:r>
-            <w:t>yahoo_fin</w:t>
-          </w:r>
-        </w:p>
-        <w:p>
-          <w:pPr>
-            <w:spacing w:before="0"/>
-          </w:pPr>
-          <w:r>
-            <w:t>yfinance</w:t>
-          </w:r>
-        </w:p>
-        <w:p>
-          <w:pPr>
-            <w:spacing w:before="0"/>
-          </w:pPr>
-          <w:r>
-            <w:t>scikit-learn</w:t>
-          </w:r>
-        </w:p>
-        <w:p>
-          <w:pPr>
-            <w:spacing w:before="0"/>
-          </w:pPr>
-          <w:r>
-            <w:t>mplfinance</w:t>
-          </w:r>
-        </w:p>
-        <w:p>
-          <w:pPr>
-            <w:spacing w:before="0"/>
-          </w:pPr>
-          <w:r>
-            <w:t>statsmodels</w:t>
-          </w:r>
-        </w:p>
-        <w:p>
-          <w:pPr>
-            <w:spacing w:before="0"/>
-          </w:pPr>
-          <w:r>
-            <w:t>cython</w:t>
-          </w:r>
-        </w:p>
-        <w:p>
-          <w:pPr>
-            <w:spacing w:before="0"/>
-          </w:pPr>
-          <w:r>
-            <w:t>prophet</w:t>
-          </w:r>
-        </w:p>
-        <w:p>
-          <w:pPr>
-            <w:spacing w:before="0"/>
-          </w:pPr>
-        </w:p>
-        <w:p>
-          <w:pPr>
-            <w:spacing w:before="0"/>
-          </w:pPr>
-          <w:r>
-            <w:t xml:space="preserve">These can be install individually with the pip install command, or by running the pip install command on the  </w:t>
-          </w:r>
-          <w:r>
-            <w:t>requirements.txt</w:t>
-          </w:r>
-          <w:r>
-            <w:t xml:space="preserve"> file.</w:t>
-          </w:r>
-        </w:p>
-        <w:p>
-          <w:pPr>
-            <w:spacing w:before="0"/>
-          </w:pPr>
-          <w:r>
-            <w:lastRenderedPageBreak/>
-            <w:t xml:space="preserve">The next step to run the program is to open the </w:t>
-          </w:r>
-          <w:r>
-            <w:t>Intellegent-Systems-Assignemnt-B</w:t>
-          </w:r>
-          <w:r>
-            <w:t xml:space="preserve"> folder in the command prompt.</w:t>
-          </w:r>
-        </w:p>
-        <w:p>
-          <w:pPr>
-            <w:spacing w:before="0"/>
-          </w:pPr>
-          <w:r>
-            <w:t xml:space="preserve">Finally run the command to run the </w:t>
-          </w:r>
-          <w:r>
-            <w:t>stock_prediction.py</w:t>
-          </w:r>
-          <w:r>
-            <w:t xml:space="preserve"> file which is:</w:t>
-          </w:r>
-        </w:p>
-        <w:p>
-          <w:pPr>
-            <w:spacing w:before="0"/>
-          </w:pPr>
-          <w:r>
-            <w:t>py stock_prediction.py</w:t>
-          </w:r>
-        </w:p>
-        <w:p>
-          <w:pPr>
-            <w:spacing w:beforeLines="60" w:before="144"/>
-          </w:pPr>
-        </w:p>
-        <w:p>
-          <w:pPr>
-            <w:spacing w:beforeLines="60" w:before="144"/>
-          </w:pPr>
-          <w:r>
-            <w:t xml:space="preserve">To change the settings of the program, </w:t>
-          </w:r>
-          <w:r>
-            <w:t xml:space="preserve">open the </w:t>
-          </w:r>
-          <w:r>
-            <w:t>parameters.py</w:t>
-          </w:r>
-          <w:r>
-            <w:t>, which has all the settings and parameters used in the program.</w:t>
-          </w:r>
-        </w:p>
-        <w:p>
-          <w:pPr>
-            <w:spacing w:beforeLines="60" w:before="144"/>
-          </w:pPr>
-          <w:r>
-            <w:t xml:space="preserve">One important setting to note is the ‘MODE’ parameter. This parameter decides which </w:t>
-          </w:r>
-          <w:r>
-            <w:t xml:space="preserve">of several modes to run the program in. They are; 1 – to use the basic RNN models with the data split into train and test by a specified date, 2 - </w:t>
-          </w:r>
-          <w:r>
-            <w:t xml:space="preserve">to use the basic RNN models with the data split into train and test by a </w:t>
-          </w:r>
-          <w:r>
-            <w:t>ratio</w:t>
-          </w:r>
-          <w:r>
-            <w:t xml:space="preserve">, 3 – display candlestick chart of the past </w:t>
-          </w:r>
-          <w:r>
-            <w:t>NDAYS</w:t>
-          </w:r>
-          <w:r>
-            <w:t xml:space="preserve"> of downloaded data, 4</w:t>
-          </w:r>
-          <w:r>
-            <w:t xml:space="preserve"> – display </w:t>
-          </w:r>
-          <w:r>
-            <w:t>boxplot</w:t>
-          </w:r>
-          <w:r>
-            <w:t xml:space="preserve"> chart of the past </w:t>
-          </w:r>
-          <w:r>
-            <w:t>NDAYS</w:t>
-          </w:r>
-          <w:r>
-            <w:t xml:space="preserve"> of downloaded data,</w:t>
-          </w:r>
-          <w:r>
-            <w:t xml:space="preserve"> 5</w:t>
-          </w:r>
-          <w:r>
-            <w:t xml:space="preserve"> – </w:t>
-          </w:r>
-          <w:r>
-            <w:t xml:space="preserve">run the prophet prediction model and any other number, which </w:t>
-          </w:r>
-          <w:r>
-            <w:t>use</w:t>
-          </w:r>
-          <w:r>
-            <w:t>s</w:t>
-          </w:r>
-          <w:r>
-            <w:t xml:space="preserve"> the basic RNN models with the data split into train and test by a </w:t>
-          </w:r>
-          <w:r>
-            <w:t>random date.</w:t>
-          </w:r>
-        </w:p>
-        <w:p>
-          <w:pPr>
-            <w:spacing w:beforeLines="60" w:before="144"/>
-          </w:pPr>
-        </w:p>
-        <w:p>
-          <w:pPr>
-            <w:spacing w:before="0"/>
-          </w:pPr>
-          <w:r>
-            <w:t>Some additional functionality instructions (assumes parameters are set to default for each instruction)</w:t>
-          </w:r>
-        </w:p>
-        <w:p>
-          <w:pPr>
-            <w:spacing w:before="0"/>
-          </w:pPr>
-          <w:r>
-            <w:t xml:space="preserve">To test the Multivariate function, set the MODE parameter to 2 and </w:t>
-          </w:r>
-          <w:r>
-            <w:t>MULTIVARIATE</w:t>
-          </w:r>
-          <w:r>
-            <w:t xml:space="preserve"> parameter to true</w:t>
-          </w:r>
-        </w:p>
-        <w:p>
-          <w:pPr>
-            <w:spacing w:before="0"/>
-          </w:pPr>
-          <w:r>
-            <w:t xml:space="preserve">To test the </w:t>
-          </w:r>
-          <w:r>
-            <w:t>Ensemble</w:t>
-          </w:r>
-          <w:r>
-            <w:t xml:space="preserve"> </w:t>
-          </w:r>
-          <w:r>
-            <w:t xml:space="preserve">with </w:t>
-          </w:r>
-          <w:r>
-            <w:t>ARIMA</w:t>
-          </w:r>
-          <w:r>
-            <w:t xml:space="preserve"> </w:t>
-          </w:r>
-          <w:r>
-            <w:t>function</w:t>
-          </w:r>
-          <w:r>
-            <w:t xml:space="preserve">, set the MODE parameter to 2 and </w:t>
-          </w:r>
-          <w:r>
-            <w:t>ENSEMBLE</w:t>
-          </w:r>
-          <w:r>
-            <w:t xml:space="preserve"> </w:t>
-          </w:r>
-          <w:r>
-            <w:t>parameter to true</w:t>
-          </w:r>
-        </w:p>
-        <w:p>
-          <w:pPr>
-            <w:spacing w:before="0"/>
-          </w:pPr>
-          <w:r>
-            <w:t xml:space="preserve">To test the Ensemble with </w:t>
-          </w:r>
-          <w:r>
-            <w:t>S</w:t>
-          </w:r>
-          <w:r>
-            <w:t>ARIMA function, set the MODE parameter to 2</w:t>
-          </w:r>
-          <w:r>
-            <w:t>,</w:t>
-          </w:r>
-          <w:r>
-            <w:t xml:space="preserve"> </w:t>
-          </w:r>
-          <w:r>
-            <w:t xml:space="preserve">ENSEMBLE </w:t>
-          </w:r>
-          <w:r>
-            <w:t>parameter to true</w:t>
-          </w:r>
-          <w:r>
-            <w:t xml:space="preserve"> and SARIMA parameter to true</w:t>
-          </w:r>
-        </w:p>
-        <w:p>
-          <w:pPr>
-            <w:spacing w:before="0"/>
-          </w:pPr>
-          <w:r>
-            <w:t xml:space="preserve">To test the </w:t>
-          </w:r>
-          <w:r>
-            <w:t>Random Forest</w:t>
-          </w:r>
-          <w:r>
-            <w:t xml:space="preserve"> function, set the MODE parameter to 2, </w:t>
-          </w:r>
-          <w:r>
-            <w:t>FOREST</w:t>
-          </w:r>
-          <w:r>
-            <w:t xml:space="preserve"> </w:t>
-          </w:r>
-          <w:r>
-            <w:t xml:space="preserve">parameter to true </w:t>
-          </w:r>
-        </w:p>
-        <w:p>
-          <w:pPr>
-            <w:spacing w:before="0"/>
-          </w:pPr>
-          <w:r>
-            <w:t xml:space="preserve">To test the hyperparameters, scroll down on the ADVANCED SETTINGS  and then </w:t>
-          </w:r>
-          <w:r>
-            <w:t>Hyperparameters</w:t>
-          </w:r>
-          <w:r>
-            <w:t xml:space="preserve"> section in parameters.py. </w:t>
-          </w:r>
-        </w:p>
-        <w:p>
-          <w:pPr>
-            <w:spacing w:before="0"/>
-          </w:pPr>
-          <w:r>
-            <w:t xml:space="preserve">To change the RNN </w:t>
-          </w:r>
-          <w:r>
-            <w:t xml:space="preserve">model used, change the </w:t>
-          </w:r>
-          <w:r>
-            <w:t>hyperparameters</w:t>
-          </w:r>
-          <w:r>
-            <w:t xml:space="preserve">’s </w:t>
-          </w:r>
-          <w:r>
-            <w:t>RNN_HYPERPARAM</w:t>
-          </w:r>
-          <w:r>
-            <w:t xml:space="preserve"> to 1 for LSTM, 2 for SimpleRNN, 3 for GRU</w:t>
-          </w:r>
-        </w:p>
-        <w:p>
-          <w:pPr>
-            <w:spacing w:beforeLines="60" w:before="144"/>
-          </w:pPr>
-        </w:p>
-        <w:p>
-          <w:pPr>
-            <w:spacing w:beforeLines="60" w:before="144"/>
-            <w:rPr>
-              <w:rFonts w:cs="Arial"/>
-              <w:b/>
-              <w:kern w:val="28"/>
-              <w:sz w:val="28"/>
-            </w:rPr>
-          </w:pPr>
-          <w:r>
-            <w:rPr>
-              <w:rFonts w:cs="Arial"/>
-              <w:b/>
-              <w:kern w:val="28"/>
-              <w:sz w:val="28"/>
-            </w:rPr>
-            <w:t>Overall system architecture</w:t>
-          </w:r>
-        </w:p>
-        <w:p>
-          <w:pPr>
-            <w:spacing w:beforeLines="60" w:before="144"/>
-          </w:pPr>
-          <w:r>
-            <w:t>The overall</w:t>
-          </w:r>
-          <w:r>
-            <w:t xml:space="preserve"> program uses just 2 python files. The </w:t>
-          </w:r>
-          <w:r>
-            <w:t>stock_prediction.py</w:t>
-          </w:r>
-          <w:r>
-            <w:t xml:space="preserve"> file runs all the functions, while the parameters.py file has all the settings and parameters for the program.</w:t>
-          </w:r>
-        </w:p>
-        <w:p>
-          <w:pPr>
-            <w:spacing w:beforeLines="60" w:before="144"/>
-          </w:pPr>
-          <w:r>
-            <w:t xml:space="preserve">The </w:t>
-          </w:r>
-          <w:r>
-            <w:t>parameters.py file</w:t>
-          </w:r>
-          <w:r>
-            <w:t xml:space="preserve"> has </w:t>
-          </w:r>
-          <w:r>
-            <w:t>various settings such as the ticker symbol, start and end date of the stock data range and how many days into the future to predict are present. Each setting should have a comment to explain what it does</w:t>
-          </w:r>
-          <w:r>
-            <w:t xml:space="preserve"> and I have already explained what is needed to run the different modes of the program in section of this document detailing how to run the program. As such I will not explain how parameters.py will work. </w:t>
-          </w:r>
-        </w:p>
-        <w:p>
-          <w:pPr>
-            <w:spacing w:beforeLines="60" w:before="144"/>
-          </w:pPr>
-          <w:r>
-            <w:t xml:space="preserve">For the </w:t>
-          </w:r>
-          <w:r>
-            <w:t>stock_prediction.py</w:t>
-          </w:r>
-          <w:r>
-            <w:t xml:space="preserve"> file, it starts with the Main() function at the bottom of the file. This function takes the input from the MODE parameter and puts it into a switch to determine what</w:t>
-          </w:r>
-          <w:r>
-            <w:t xml:space="preserve"> functions and</w:t>
-          </w:r>
-          <w:r>
-            <w:t xml:space="preserve"> functionality to use. </w:t>
-          </w:r>
-        </w:p>
-        <w:p>
-          <w:pPr>
-            <w:spacing w:beforeLines="60" w:before="144"/>
-          </w:pPr>
-          <w:r>
-            <w:t>Main function used:</w:t>
-          </w:r>
-        </w:p>
-        <w:p>
-          <w:pPr>
-            <w:spacing w:beforeLines="60" w:before="144"/>
-          </w:pPr>
-          <w:r>
             <w:drawing>
               <wp:inline distT="0" distB="0" distL="0" distR="0" wp14:anchorId="146D806A" wp14:editId="3B99CD11">
                 <wp:extent cx="3261360" cy="1868035"/>
@@ -2402,7 +2486,7 @@
                         <pic:cNvPicPr/>
                       </pic:nvPicPr>
                       <pic:blipFill>
-                        <a:blip r:embed="rId7"/>
+                        <a:blip r:embed="rId8"/>
                         <a:stretch>
                           <a:fillRect/>
                         </a:stretch>
@@ -2423,6 +2507,9 @@
             </w:drawing>
           </w:r>
           <w:r>
+            <w:rPr>
+              <w:noProof/>
+            </w:rPr>
             <w:drawing>
               <wp:inline distT="0" distB="0" distL="0" distR="0" wp14:anchorId="23CF999D" wp14:editId="35ADD330">
                 <wp:extent cx="2689860" cy="1014841"/>
@@ -2439,7 +2526,7 @@
                         <pic:cNvPicPr/>
                       </pic:nvPicPr>
                       <pic:blipFill>
-                        <a:blip r:embed="rId8"/>
+                        <a:blip r:embed="rId9"/>
                         <a:stretch>
                           <a:fillRect/>
                         </a:stretch>
@@ -2462,44 +2549,44 @@
         </w:p>
         <w:p>
           <w:pPr>
+            <w:pStyle w:val="Heading1"/>
+          </w:pPr>
+          <w:bookmarkStart w:id="7" w:name="_Toc149257698"/>
+          <w:r>
+            <w:t xml:space="preserve">Implemented data processing </w:t>
+          </w:r>
+          <w:proofErr w:type="gramStart"/>
+          <w:r>
+            <w:t>techniques</w:t>
+          </w:r>
+          <w:bookmarkEnd w:id="7"/>
+          <w:proofErr w:type="gramEnd"/>
+        </w:p>
+        <w:p>
+          <w:pPr>
             <w:spacing w:beforeLines="60" w:before="144"/>
+          </w:pPr>
+          <w:r>
+            <w:t xml:space="preserve">The program implements several data processing techniques. This starts with the </w:t>
+          </w:r>
+          <w:proofErr w:type="spellStart"/>
+          <w:r>
+            <w:t>checkFiles</w:t>
+          </w:r>
+          <w:proofErr w:type="spellEnd"/>
+          <w:r>
+            <w:t xml:space="preserve"> function, which can be seen below. </w:t>
+          </w:r>
+        </w:p>
+        <w:p>
+          <w:pPr>
+            <w:spacing w:beforeLines="60" w:before="144"/>
+          </w:pPr>
+          <w:r>
             <w:rPr>
-              <w:rFonts w:cs="Arial"/>
-              <w:b/>
-              <w:kern w:val="28"/>
-              <w:sz w:val="28"/>
+              <w:noProof/>
             </w:rPr>
-          </w:pPr>
-          <w:r>
-            <w:rPr>
-              <w:rFonts w:cs="Arial"/>
-              <w:b/>
-              <w:kern w:val="28"/>
-              <w:sz w:val="28"/>
-            </w:rPr>
-            <w:t>Implemented data processing techniques</w:t>
-          </w:r>
-        </w:p>
-        <w:p>
-          <w:pPr>
-            <w:spacing w:beforeLines="60" w:before="144"/>
-          </w:pPr>
-          <w:r>
             <w:lastRenderedPageBreak/>
-            <w:t xml:space="preserve">The program implements several data processing techniques. This starts with the </w:t>
-          </w:r>
-          <w:r>
-            <w:t>checkFiles</w:t>
-          </w:r>
-          <w:r>
-            <w:t xml:space="preserve"> function, which can be seen below. </w:t>
-          </w:r>
-        </w:p>
-        <w:p>
-          <w:pPr>
-            <w:spacing w:beforeLines="60" w:before="144"/>
-          </w:pPr>
-          <w:r>
             <w:drawing>
               <wp:inline distT="0" distB="0" distL="0" distR="0" wp14:anchorId="1590B23C" wp14:editId="2EFEEA2B">
                 <wp:extent cx="3840793" cy="2173605"/>
@@ -2516,7 +2603,7 @@
                         <pic:cNvPicPr/>
                       </pic:nvPicPr>
                       <pic:blipFill>
-                        <a:blip r:embed="rId9"/>
+                        <a:blip r:embed="rId10"/>
                         <a:stretch>
                           <a:fillRect/>
                         </a:stretch>
@@ -2561,6 +2648,9 @@
             <w:spacing w:beforeLines="60" w:before="144"/>
           </w:pPr>
           <w:r>
+            <w:rPr>
+              <w:noProof/>
+            </w:rPr>
             <w:drawing>
               <wp:inline distT="0" distB="0" distL="0" distR="0" wp14:anchorId="4DB20132" wp14:editId="14F57FCB">
                 <wp:extent cx="3368040" cy="2357837"/>
@@ -2577,7 +2667,7 @@
                         <pic:cNvPicPr/>
                       </pic:nvPicPr>
                       <pic:blipFill>
-                        <a:blip r:embed="rId10"/>
+                        <a:blip r:embed="rId11"/>
                         <a:stretch>
                           <a:fillRect/>
                         </a:stretch>
@@ -2611,6 +2701,9 @@
             <w:spacing w:beforeLines="60" w:before="144"/>
           </w:pPr>
           <w:r>
+            <w:rPr>
+              <w:noProof/>
+            </w:rPr>
             <w:drawing>
               <wp:inline distT="0" distB="0" distL="0" distR="0" wp14:anchorId="5CF3E9C1" wp14:editId="0923B961">
                 <wp:extent cx="3272892" cy="2219193"/>
@@ -2627,7 +2720,7 @@
                         <pic:cNvPicPr/>
                       </pic:nvPicPr>
                       <pic:blipFill>
-                        <a:blip r:embed="rId11"/>
+                        <a:blip r:embed="rId12"/>
                         <a:stretch>
                           <a:fillRect/>
                         </a:stretch>
@@ -2648,6 +2741,9 @@
             </w:drawing>
           </w:r>
           <w:r>
+            <w:rPr>
+              <w:noProof/>
+            </w:rPr>
             <w:drawing>
               <wp:inline distT="0" distB="0" distL="0" distR="0" wp14:anchorId="30980FBF" wp14:editId="7692892B">
                 <wp:extent cx="2797293" cy="998220"/>
@@ -2664,7 +2760,7 @@
                         <pic:cNvPicPr/>
                       </pic:nvPicPr>
                       <pic:blipFill>
-                        <a:blip r:embed="rId12"/>
+                        <a:blip r:embed="rId13"/>
                         <a:stretch>
                           <a:fillRect/>
                         </a:stretch>
@@ -2698,6 +2794,9 @@
             <w:spacing w:beforeLines="60" w:before="144"/>
           </w:pPr>
           <w:r>
+            <w:rPr>
+              <w:noProof/>
+            </w:rPr>
             <w:lastRenderedPageBreak/>
             <w:drawing>
               <wp:inline distT="0" distB="0" distL="0" distR="0" wp14:anchorId="31163C2F" wp14:editId="6F1C56B8">
@@ -2715,7 +2814,7 @@
                         <pic:cNvPicPr/>
                       </pic:nvPicPr>
                       <pic:blipFill>
-                        <a:blip r:embed="rId13"/>
+                        <a:blip r:embed="rId14"/>
                         <a:stretch>
                           <a:fillRect/>
                         </a:stretch>
@@ -2758,6 +2857,9 @@
             <w:spacing w:beforeLines="60" w:before="144"/>
           </w:pPr>
           <w:r>
+            <w:rPr>
+              <w:noProof/>
+            </w:rPr>
             <w:drawing>
               <wp:inline distT="0" distB="0" distL="0" distR="0" wp14:anchorId="462319FB" wp14:editId="642EB42A">
                 <wp:extent cx="3985341" cy="1482090"/>
@@ -2774,7 +2876,7 @@
                         <pic:cNvPicPr/>
                       </pic:nvPicPr>
                       <pic:blipFill>
-                        <a:blip r:embed="rId14"/>
+                        <a:blip r:embed="rId15"/>
                         <a:stretch>
                           <a:fillRect/>
                         </a:stretch>
@@ -2808,6 +2910,9 @@
             <w:spacing w:beforeLines="60" w:before="144"/>
           </w:pPr>
           <w:r>
+            <w:rPr>
+              <w:noProof/>
+            </w:rPr>
             <w:drawing>
               <wp:inline distT="0" distB="0" distL="0" distR="0" wp14:anchorId="71153FDA" wp14:editId="6CDC0D60">
                 <wp:extent cx="3710940" cy="1172383"/>
@@ -2824,7 +2929,7 @@
                         <pic:cNvPicPr/>
                       </pic:nvPicPr>
                       <pic:blipFill>
-                        <a:blip r:embed="rId15"/>
+                        <a:blip r:embed="rId16"/>
                         <a:stretch>
                           <a:fillRect/>
                         </a:stretch>
@@ -2879,18 +2984,26 @@
               <w:kern w:val="28"/>
               <w:sz w:val="28"/>
             </w:rPr>
-            <w:t>machine learning techniques</w:t>
-          </w:r>
+            <w:t xml:space="preserve">machine learning </w:t>
+          </w:r>
+          <w:proofErr w:type="gramStart"/>
+          <w:r>
+            <w:rPr>
+              <w:rFonts w:cs="Arial"/>
+              <w:b/>
+              <w:kern w:val="28"/>
+              <w:sz w:val="28"/>
+            </w:rPr>
+            <w:t>techniques</w:t>
+          </w:r>
+          <w:proofErr w:type="gramEnd"/>
         </w:p>
         <w:p>
           <w:pPr>
             <w:spacing w:beforeLines="60" w:before="144"/>
           </w:pPr>
           <w:r>
-            <w:t xml:space="preserve">The program implements several </w:t>
-          </w:r>
-          <w:r>
-            <w:t xml:space="preserve">machine learning techniques. </w:t>
+            <w:t xml:space="preserve">The program implements several machine learning techniques. </w:t>
           </w:r>
           <w:r>
             <w:t xml:space="preserve">The first of these is a function to function with several inputs and return a deep learning model. The input parameters are the number of layers, the size of each layer and the RNN model subtype. </w:t>
@@ -2902,6 +3015,9 @@
             <w:t xml:space="preserve"> </w:t>
           </w:r>
           <w:r>
+            <w:rPr>
+              <w:noProof/>
+            </w:rPr>
             <w:drawing>
               <wp:inline distT="0" distB="0" distL="0" distR="0" wp14:anchorId="6D7E163F" wp14:editId="19285D42">
                 <wp:extent cx="3000943" cy="1915781"/>
@@ -2918,7 +3034,7 @@
                         <pic:cNvPicPr/>
                       </pic:nvPicPr>
                       <pic:blipFill>
-                        <a:blip r:embed="rId16"/>
+                        <a:blip r:embed="rId17"/>
                         <a:stretch>
                           <a:fillRect/>
                         </a:stretch>
@@ -2951,6 +3067,9 @@
             <w:t xml:space="preserve"> </w:t>
           </w:r>
           <w:r>
+            <w:rPr>
+              <w:noProof/>
+            </w:rPr>
             <w:drawing>
               <wp:inline distT="0" distB="0" distL="0" distR="0" wp14:anchorId="042AE419" wp14:editId="3BA83D64">
                 <wp:extent cx="3204940" cy="1686320"/>
@@ -2967,7 +3086,7 @@
                         <pic:cNvPicPr/>
                       </pic:nvPicPr>
                       <pic:blipFill>
-                        <a:blip r:embed="rId17"/>
+                        <a:blip r:embed="rId18"/>
                         <a:stretch>
                           <a:fillRect/>
                         </a:stretch>
@@ -3001,6 +3120,9 @@
             <w:spacing w:beforeLines="60" w:before="144"/>
           </w:pPr>
           <w:r>
+            <w:rPr>
+              <w:noProof/>
+            </w:rPr>
             <w:drawing>
               <wp:inline distT="0" distB="0" distL="0" distR="0" wp14:anchorId="788AC34F" wp14:editId="67F9E07C">
                 <wp:extent cx="2430287" cy="708660"/>
@@ -3017,7 +3139,7 @@
                         <pic:cNvPicPr/>
                       </pic:nvPicPr>
                       <pic:blipFill>
-                        <a:blip r:embed="rId18"/>
+                        <a:blip r:embed="rId19"/>
                         <a:stretch>
                           <a:fillRect/>
                         </a:stretch>
@@ -3041,6 +3163,9 @@
             <w:t xml:space="preserve"> </w:t>
           </w:r>
           <w:r>
+            <w:rPr>
+              <w:noProof/>
+            </w:rPr>
             <w:drawing>
               <wp:inline distT="0" distB="0" distL="0" distR="0" wp14:anchorId="7266A02F" wp14:editId="661C20A2">
                 <wp:extent cx="1463040" cy="3141566"/>
@@ -3057,7 +3182,7 @@
                         <pic:cNvPicPr/>
                       </pic:nvPicPr>
                       <pic:blipFill>
-                        <a:blip r:embed="rId19"/>
+                        <a:blip r:embed="rId20"/>
                         <a:stretch>
                           <a:fillRect/>
                         </a:stretch>
@@ -3083,7 +3208,15 @@
             <w:spacing w:beforeLines="60" w:before="144"/>
           </w:pPr>
           <w:r>
-            <w:t>The next machine learning technique used is the multistep prediction. This means that the program must be able to predict an amount of days into the future, determined by an input</w:t>
+            <w:t xml:space="preserve">The next machine learning technique used is the multistep prediction. This means that the program must be able to predict an </w:t>
+          </w:r>
+          <w:proofErr w:type="gramStart"/>
+          <w:r>
+            <w:t>amount</w:t>
+          </w:r>
+          <w:proofErr w:type="gramEnd"/>
+          <w:r>
+            <w:t xml:space="preserve"> of days into the future, determined by an input</w:t>
           </w:r>
           <w:r>
             <w:t xml:space="preserve">. For this I made the RNN model predict a day in the future, then add that to the model’s input data, which is then used to make a prediction another day into the future. This process repeats, until </w:t>
@@ -3103,6 +3236,9 @@
             <w:spacing w:beforeLines="60" w:before="144"/>
           </w:pPr>
           <w:r>
+            <w:rPr>
+              <w:noProof/>
+            </w:rPr>
             <w:drawing>
               <wp:inline distT="0" distB="0" distL="0" distR="0" wp14:anchorId="05E271C1" wp14:editId="1F688D49">
                 <wp:extent cx="3747868" cy="2182495"/>
@@ -3119,7 +3255,7 @@
                         <pic:cNvPicPr/>
                       </pic:nvPicPr>
                       <pic:blipFill>
-                        <a:blip r:embed="rId20"/>
+                        <a:blip r:embed="rId21"/>
                         <a:stretch>
                           <a:fillRect/>
                         </a:stretch>
@@ -3145,16 +3281,7 @@
             <w:spacing w:beforeLines="60" w:before="144"/>
           </w:pPr>
           <w:r>
-            <w:t xml:space="preserve">The next machine learning technique used is the </w:t>
-          </w:r>
-          <w:r>
-            <w:t>multivariate</w:t>
-          </w:r>
-          <w:r>
-            <w:t xml:space="preserve"> prediction. This means that the program must </w:t>
-          </w:r>
-          <w:r>
-            <w:t xml:space="preserve">use the data other than just the closing data as inputs to predict the closing price. </w:t>
+            <w:t xml:space="preserve">The next machine learning technique used is the multivariate prediction. This means that the program must use the data other than just the closing data as inputs to predict the closing price. </w:t>
           </w:r>
         </w:p>
         <w:p>
@@ -3171,6 +3298,9 @@
             <w:spacing w:beforeLines="60" w:before="144"/>
           </w:pPr>
           <w:r>
+            <w:rPr>
+              <w:noProof/>
+            </w:rPr>
             <w:drawing>
               <wp:inline distT="0" distB="0" distL="0" distR="0" wp14:anchorId="36D134F4" wp14:editId="0C12367F">
                 <wp:extent cx="2712720" cy="2081008"/>
@@ -3187,7 +3317,7 @@
                         <pic:cNvPicPr/>
                       </pic:nvPicPr>
                       <pic:blipFill>
-                        <a:blip r:embed="rId21"/>
+                        <a:blip r:embed="rId22"/>
                         <a:stretch>
                           <a:fillRect/>
                         </a:stretch>
@@ -3208,6 +3338,9 @@
             </w:drawing>
           </w:r>
           <w:r>
+            <w:rPr>
+              <w:noProof/>
+            </w:rPr>
             <w:drawing>
               <wp:inline distT="0" distB="0" distL="0" distR="0" wp14:anchorId="67591ADD" wp14:editId="68768B8B">
                 <wp:extent cx="3345180" cy="2083097"/>
@@ -3224,7 +3357,7 @@
                         <pic:cNvPicPr/>
                       </pic:nvPicPr>
                       <pic:blipFill>
-                        <a:blip r:embed="rId22"/>
+                        <a:blip r:embed="rId23"/>
                         <a:stretch>
                           <a:fillRect/>
                         </a:stretch>
@@ -3245,6 +3378,9 @@
             </w:drawing>
           </w:r>
           <w:r>
+            <w:rPr>
+              <w:noProof/>
+            </w:rPr>
             <w:drawing>
               <wp:inline distT="0" distB="0" distL="0" distR="0" wp14:anchorId="5FE9CD8A" wp14:editId="4952F9F4">
                 <wp:extent cx="3468631" cy="1108075"/>
@@ -3261,7 +3397,7 @@
                         <pic:cNvPicPr/>
                       </pic:nvPicPr>
                       <pic:blipFill>
-                        <a:blip r:embed="rId23"/>
+                        <a:blip r:embed="rId24"/>
                         <a:stretch>
                           <a:fillRect/>
                         </a:stretch>
@@ -3312,6 +3448,7 @@
             <w:rPr>
               <w:rFonts w:cs="Arial"/>
               <w:b/>
+              <w:noProof/>
               <w:kern w:val="28"/>
               <w:sz w:val="28"/>
             </w:rPr>
@@ -3331,7 +3468,7 @@
                         <pic:cNvPicPr/>
                       </pic:nvPicPr>
                       <pic:blipFill>
-                        <a:blip r:embed="rId24"/>
+                        <a:blip r:embed="rId25"/>
                         <a:stretch>
                           <a:fillRect/>
                         </a:stretch>
@@ -3357,7 +3494,15 @@
             <w:spacing w:beforeLines="60" w:before="144"/>
           </w:pPr>
           <w:r>
-            <w:t>The ensembling of the data code can be viewed below</w:t>
+            <w:t xml:space="preserve">The </w:t>
+          </w:r>
+          <w:proofErr w:type="spellStart"/>
+          <w:r>
+            <w:t>ensembling</w:t>
+          </w:r>
+          <w:proofErr w:type="spellEnd"/>
+          <w:r>
+            <w:t xml:space="preserve"> of the data code can be viewed below</w:t>
           </w:r>
         </w:p>
         <w:p>
@@ -3365,6 +3510,9 @@
             <w:spacing w:beforeLines="60" w:before="144"/>
           </w:pPr>
           <w:r>
+            <w:rPr>
+              <w:noProof/>
+            </w:rPr>
             <w:drawing>
               <wp:inline distT="0" distB="0" distL="0" distR="0" wp14:anchorId="56524D66" wp14:editId="2E70372B">
                 <wp:extent cx="4021513" cy="789940"/>
@@ -3381,7 +3529,7 @@
                         <pic:cNvPicPr/>
                       </pic:nvPicPr>
                       <pic:blipFill>
-                        <a:blip r:embed="rId25"/>
+                        <a:blip r:embed="rId26"/>
                         <a:stretch>
                           <a:fillRect/>
                         </a:stretch>
@@ -3404,36 +3552,46 @@
         </w:p>
         <w:p>
           <w:pPr>
-            <w:spacing w:beforeLines="60" w:before="144"/>
-            <w:rPr>
-              <w:rFonts w:cs="Arial"/>
-              <w:b/>
-              <w:kern w:val="28"/>
-              <w:sz w:val="28"/>
-            </w:rPr>
-          </w:pPr>
-          <w:r>
-            <w:rPr>
-              <w:rFonts w:cs="Arial"/>
-              <w:b/>
-              <w:kern w:val="28"/>
-              <w:sz w:val="28"/>
-            </w:rPr>
+            <w:pStyle w:val="Heading1"/>
+          </w:pPr>
+          <w:bookmarkStart w:id="8" w:name="_Toc149257699"/>
+          <w:r>
             <w:t>Details of extension</w:t>
           </w:r>
           <w:r>
-            <w:rPr>
-              <w:rFonts w:cs="Arial"/>
-              <w:b/>
-              <w:kern w:val="28"/>
-              <w:sz w:val="28"/>
-            </w:rPr>
             <w:t xml:space="preserve"> work</w:t>
           </w:r>
-        </w:p>
-        <w:p>
-          <w:r>
-            <w:t>For the extension work I decided to add two new machine learning techniques. The first of these is using facebook’s prophet to make predictions. The code for this is fairly simple concise, being only one function, however due to it’s unique data input method, it has it’s own separate MODE from the rest of the code.</w:t>
+          <w:bookmarkEnd w:id="8"/>
+        </w:p>
+        <w:p>
+          <w:r>
+            <w:t xml:space="preserve">For the extension work I decided to add two new machine learning techniques. The first of these is using </w:t>
+          </w:r>
+          <w:proofErr w:type="spellStart"/>
+          <w:r>
+            <w:t>facebook’s</w:t>
+          </w:r>
+          <w:proofErr w:type="spellEnd"/>
+          <w:r>
+            <w:t xml:space="preserve"> prophet to make predictions. The code for this is fairly simple concise, being only one function, however due to </w:t>
+          </w:r>
+          <w:proofErr w:type="spellStart"/>
+          <w:proofErr w:type="gramStart"/>
+          <w:r>
+            <w:t>it’s</w:t>
+          </w:r>
+          <w:proofErr w:type="spellEnd"/>
+          <w:proofErr w:type="gramEnd"/>
+          <w:r>
+            <w:t xml:space="preserve"> unique data input method, it has </w:t>
+          </w:r>
+          <w:proofErr w:type="spellStart"/>
+          <w:r>
+            <w:t>it’s</w:t>
+          </w:r>
+          <w:proofErr w:type="spellEnd"/>
+          <w:r>
+            <w:t xml:space="preserve"> own separate MODE from the rest of the code.</w:t>
           </w:r>
         </w:p>
         <w:p>
@@ -3443,7 +3601,6 @@
           </w:r>
           <w:r>
             <w:rPr>
-              <w:rStyle w:val="Header"/>
               <w:noProof/>
               <w:sz w:val="24"/>
               <w:szCs w:val="24"/>
@@ -3464,7 +3621,7 @@
                         <pic:cNvPicPr/>
                       </pic:nvPicPr>
                       <pic:blipFill>
-                        <a:blip r:embed="rId26"/>
+                        <a:blip r:embed="rId27"/>
                         <a:stretch>
                           <a:fillRect/>
                         </a:stretch>
@@ -3493,7 +3650,6 @@
         <w:p>
           <w:r>
             <w:rPr>
-              <w:rStyle w:val="Header"/>
               <w:noProof/>
               <w:sz w:val="24"/>
               <w:szCs w:val="24"/>
@@ -3514,7 +3670,7 @@
                         <pic:cNvPicPr/>
                       </pic:nvPicPr>
                       <pic:blipFill>
-                        <a:blip r:embed="rId27"/>
+                        <a:blip r:embed="rId28"/>
                         <a:stretch>
                           <a:fillRect/>
                         </a:stretch>
@@ -3536,7 +3692,6 @@
           </w:r>
           <w:r>
             <w:rPr>
-              <w:rStyle w:val="Header"/>
               <w:noProof/>
               <w:sz w:val="24"/>
               <w:szCs w:val="24"/>
@@ -3557,7 +3712,7 @@
                         <pic:cNvPicPr/>
                       </pic:nvPicPr>
                       <pic:blipFill>
-                        <a:blip r:embed="rId28"/>
+                        <a:blip r:embed="rId29"/>
                         <a:stretch>
                           <a:fillRect/>
                         </a:stretch>
@@ -3581,7 +3736,6 @@
         <w:p>
           <w:r>
             <w:rPr>
-              <w:rStyle w:val="Header"/>
               <w:noProof/>
               <w:sz w:val="24"/>
               <w:szCs w:val="24"/>
@@ -3602,7 +3756,7 @@
                         <pic:cNvPicPr/>
                       </pic:nvPicPr>
                       <pic:blipFill>
-                        <a:blip r:embed="rId29"/>
+                        <a:blip r:embed="rId30"/>
                         <a:stretch>
                           <a:fillRect/>
                         </a:stretch>
@@ -3624,7 +3778,6 @@
           </w:r>
           <w:r>
             <w:rPr>
-              <w:rStyle w:val="Header"/>
               <w:noProof/>
               <w:sz w:val="24"/>
               <w:szCs w:val="24"/>
@@ -3645,7 +3798,7 @@
                         <pic:cNvPicPr/>
                       </pic:nvPicPr>
                       <pic:blipFill>
-                        <a:blip r:embed="rId30"/>
+                        <a:blip r:embed="rId31"/>
                         <a:stretch>
                           <a:fillRect/>
                         </a:stretch>
@@ -3668,8 +3821,13 @@
         </w:p>
         <w:p>
           <w:r>
-            <w:t>Due to the small page limit for this document, please refer to the task 7 report for more info on how these techniques were implemented</w:t>
-          </w:r>
+            <w:t xml:space="preserve">Due to the small page limit for this document, please refer to the task 7 report for more info on how these techniques were </w:t>
+          </w:r>
+          <w:proofErr w:type="gramStart"/>
+          <w:r>
+            <w:t>implemented</w:t>
+          </w:r>
+          <w:proofErr w:type="gramEnd"/>
         </w:p>
         <w:p/>
         <w:p/>
@@ -3684,6 +3842,48 @@
         <w:p/>
         <w:p>
           <w:pPr>
+            <w:pStyle w:val="Heading1"/>
+          </w:pPr>
+          <w:bookmarkStart w:id="9" w:name="_Toc149257700"/>
+          <w:r>
+            <w:lastRenderedPageBreak/>
+            <w:t>D</w:t>
+          </w:r>
+          <w:r>
+            <w:t>emonstrat</w:t>
+          </w:r>
+          <w:r>
+            <w:t>ion</w:t>
+          </w:r>
+          <w:r>
+            <w:t xml:space="preserve"> </w:t>
+          </w:r>
+          <w:r>
+            <w:t>of working system</w:t>
+          </w:r>
+          <w:bookmarkEnd w:id="9"/>
+        </w:p>
+        <w:p>
+          <w:r>
+            <w:t xml:space="preserve">RNN model </w:t>
+          </w:r>
+          <w:r>
+            <w:t xml:space="preserve">predictions </w:t>
+          </w:r>
+          <w:r>
+            <w:t xml:space="preserve">with LSTM, then </w:t>
+          </w:r>
+          <w:proofErr w:type="spellStart"/>
+          <w:r>
+            <w:t>SimpleRNN</w:t>
+          </w:r>
+          <w:proofErr w:type="spellEnd"/>
+          <w:r>
+            <w:t>, then GRU</w:t>
+          </w:r>
+        </w:p>
+        <w:p>
+          <w:pPr>
             <w:spacing w:beforeLines="60" w:before="144"/>
             <w:rPr>
               <w:rFonts w:cs="Arial"/>
@@ -3696,77 +3896,7 @@
             <w:rPr>
               <w:rFonts w:cs="Arial"/>
               <w:b/>
-              <w:kern w:val="28"/>
-              <w:sz w:val="28"/>
-            </w:rPr>
-            <w:lastRenderedPageBreak/>
-            <w:t>D</w:t>
-          </w:r>
-          <w:r>
-            <w:rPr>
-              <w:rFonts w:cs="Arial"/>
-              <w:b/>
-              <w:kern w:val="28"/>
-              <w:sz w:val="28"/>
-            </w:rPr>
-            <w:t>emonstrat</w:t>
-          </w:r>
-          <w:r>
-            <w:rPr>
-              <w:rFonts w:cs="Arial"/>
-              <w:b/>
-              <w:kern w:val="28"/>
-              <w:sz w:val="28"/>
-            </w:rPr>
-            <w:t>ion</w:t>
-          </w:r>
-          <w:r>
-            <w:rPr>
-              <w:rFonts w:cs="Arial"/>
-              <w:b/>
-              <w:kern w:val="28"/>
-              <w:sz w:val="28"/>
-            </w:rPr>
-            <w:t xml:space="preserve"> </w:t>
-          </w:r>
-          <w:r>
-            <w:rPr>
-              <w:rFonts w:cs="Arial"/>
-              <w:b/>
-              <w:kern w:val="28"/>
-              <w:sz w:val="28"/>
-            </w:rPr>
-            <w:t>of working system</w:t>
-          </w:r>
-        </w:p>
-        <w:p>
-          <w:r>
-            <w:t xml:space="preserve">RNN model </w:t>
-          </w:r>
-          <w:r>
-            <w:t>predictions</w:t>
-          </w:r>
-          <w:r>
-            <w:t xml:space="preserve"> </w:t>
-          </w:r>
-          <w:r>
-            <w:t>with LSTM, then SimpleRNN, then GRU</w:t>
-          </w:r>
-        </w:p>
-        <w:p>
-          <w:pPr>
-            <w:spacing w:beforeLines="60" w:before="144"/>
-            <w:rPr>
-              <w:rFonts w:cs="Arial"/>
-              <w:b/>
-              <w:kern w:val="28"/>
-              <w:sz w:val="28"/>
-            </w:rPr>
-          </w:pPr>
-          <w:r>
-            <w:rPr>
-              <w:rFonts w:cs="Arial"/>
-              <w:b/>
+              <w:noProof/>
               <w:kern w:val="28"/>
               <w:sz w:val="28"/>
             </w:rPr>
@@ -3786,7 +3916,7 @@
                         <pic:cNvPicPr/>
                       </pic:nvPicPr>
                       <pic:blipFill>
-                        <a:blip r:embed="rId31"/>
+                        <a:blip r:embed="rId32"/>
                         <a:stretch>
                           <a:fillRect/>
                         </a:stretch>
@@ -3810,6 +3940,7 @@
             <w:rPr>
               <w:rFonts w:cs="Arial"/>
               <w:b/>
+              <w:noProof/>
               <w:kern w:val="28"/>
               <w:sz w:val="28"/>
             </w:rPr>
@@ -3829,7 +3960,7 @@
                         <pic:cNvPicPr/>
                       </pic:nvPicPr>
                       <pic:blipFill>
-                        <a:blip r:embed="rId32"/>
+                        <a:blip r:embed="rId33"/>
                         <a:stretch>
                           <a:fillRect/>
                         </a:stretch>
@@ -3853,6 +3984,7 @@
             <w:rPr>
               <w:rFonts w:cs="Arial"/>
               <w:b/>
+              <w:noProof/>
               <w:kern w:val="28"/>
               <w:sz w:val="28"/>
             </w:rPr>
@@ -3872,7 +4004,7 @@
                         <pic:cNvPicPr/>
                       </pic:nvPicPr>
                       <pic:blipFill>
-                        <a:blip r:embed="rId33"/>
+                        <a:blip r:embed="rId34"/>
                         <a:stretch>
                           <a:fillRect/>
                         </a:stretch>
@@ -3895,8 +4027,13 @@
         </w:p>
         <w:p>
           <w:r>
-            <w:t>First image is 60 days in the future prediction (multistep), then second is Multivariate prediction</w:t>
-          </w:r>
+            <w:t xml:space="preserve">First image is 60 days in the future prediction (multistep), then second is Multivariate </w:t>
+          </w:r>
+          <w:proofErr w:type="gramStart"/>
+          <w:r>
+            <w:t>prediction</w:t>
+          </w:r>
+          <w:proofErr w:type="gramEnd"/>
           <w:r>
             <w:t xml:space="preserve"> </w:t>
           </w:r>
@@ -3915,6 +4052,7 @@
             <w:rPr>
               <w:rFonts w:cs="Arial"/>
               <w:b/>
+              <w:noProof/>
               <w:kern w:val="28"/>
               <w:sz w:val="28"/>
             </w:rPr>
@@ -3934,7 +4072,7 @@
                         <pic:cNvPicPr/>
                       </pic:nvPicPr>
                       <pic:blipFill>
-                        <a:blip r:embed="rId34"/>
+                        <a:blip r:embed="rId35"/>
                         <a:stretch>
                           <a:fillRect/>
                         </a:stretch>
@@ -3958,6 +4096,7 @@
             <w:rPr>
               <w:rFonts w:cs="Arial"/>
               <w:b/>
+              <w:noProof/>
               <w:kern w:val="28"/>
               <w:sz w:val="28"/>
             </w:rPr>
@@ -3977,7 +4116,7 @@
                         <pic:cNvPicPr/>
                       </pic:nvPicPr>
                       <pic:blipFill>
-                        <a:blip r:embed="rId35"/>
+                        <a:blip r:embed="rId36"/>
                         <a:stretch>
                           <a:fillRect/>
                         </a:stretch>
@@ -4003,23 +4142,20 @@
             <w:t>First image is Arima ensemble</w:t>
           </w:r>
           <w:r>
-            <w:t xml:space="preserve"> </w:t>
-          </w:r>
-          <w:r>
-            <w:t>predictions</w:t>
+            <w:t xml:space="preserve"> predictions</w:t>
           </w:r>
           <w:r>
             <w:t>, then Sarima ensemble</w:t>
           </w:r>
           <w:r>
-            <w:t xml:space="preserve"> </w:t>
-          </w:r>
-          <w:r>
-            <w:t>predictions</w:t>
-          </w:r>
-        </w:p>
-        <w:p>
-          <w:r>
+            <w:t xml:space="preserve"> predictions</w:t>
+          </w:r>
+        </w:p>
+        <w:p>
+          <w:r>
+            <w:rPr>
+              <w:noProof/>
+            </w:rPr>
             <w:drawing>
               <wp:inline distT="0" distB="0" distL="0" distR="0" wp14:anchorId="1D699429" wp14:editId="31ADA2BC">
                 <wp:extent cx="2633394" cy="2247900"/>
@@ -4036,7 +4172,7 @@
                         <pic:cNvPicPr/>
                       </pic:nvPicPr>
                       <pic:blipFill>
-                        <a:blip r:embed="rId36"/>
+                        <a:blip r:embed="rId37"/>
                         <a:stretch>
                           <a:fillRect/>
                         </a:stretch>
@@ -4057,6 +4193,9 @@
             </w:drawing>
           </w:r>
           <w:r>
+            <w:rPr>
+              <w:noProof/>
+            </w:rPr>
             <w:drawing>
               <wp:inline distT="0" distB="0" distL="0" distR="0" wp14:anchorId="2AB88377" wp14:editId="7FF680EE">
                 <wp:extent cx="2607248" cy="2225040"/>
@@ -4073,7 +4212,7 @@
                         <pic:cNvPicPr/>
                       </pic:nvPicPr>
                       <pic:blipFill>
-                        <a:blip r:embed="rId37"/>
+                        <a:blip r:embed="rId38"/>
                         <a:stretch>
                           <a:fillRect/>
                         </a:stretch>
@@ -4096,16 +4235,7 @@
         </w:p>
         <w:p>
           <w:r>
-            <w:t xml:space="preserve">First image is </w:t>
-          </w:r>
-          <w:r>
-            <w:t>candlestick chart</w:t>
-          </w:r>
-          <w:r>
-            <w:t xml:space="preserve">, then </w:t>
-          </w:r>
-          <w:r>
-            <w:t>boxplot chart</w:t>
+            <w:t>First image is candlestick chart, then boxplot chart</w:t>
           </w:r>
         </w:p>
         <w:p>
@@ -4115,6 +4245,9 @@
             </w:rPr>
           </w:pPr>
           <w:r>
+            <w:rPr>
+              <w:noProof/>
+            </w:rPr>
             <w:lastRenderedPageBreak/>
             <w:drawing>
               <wp:inline distT="0" distB="0" distL="0" distR="0" wp14:anchorId="27105308" wp14:editId="1F0D3081">
@@ -4132,7 +4265,7 @@
                         <pic:cNvPicPr/>
                       </pic:nvPicPr>
                       <pic:blipFill>
-                        <a:blip r:embed="rId38"/>
+                        <a:blip r:embed="rId39"/>
                         <a:stretch>
                           <a:fillRect/>
                         </a:stretch>
@@ -4159,6 +4292,9 @@
             <w:t xml:space="preserve"> </w:t>
           </w:r>
           <w:r>
+            <w:rPr>
+              <w:noProof/>
+            </w:rPr>
             <w:drawing>
               <wp:inline distT="0" distB="0" distL="0" distR="0" wp14:anchorId="1067FE7A" wp14:editId="6B2B2F85">
                 <wp:extent cx="2240280" cy="1927423"/>
@@ -4175,7 +4311,7 @@
                         <pic:cNvPicPr/>
                       </pic:nvPicPr>
                       <pic:blipFill>
-                        <a:blip r:embed="rId39"/>
+                        <a:blip r:embed="rId40"/>
                         <a:stretch>
                           <a:fillRect/>
                         </a:stretch>
@@ -4198,20 +4334,14 @@
         </w:p>
         <w:p>
           <w:r>
-            <w:t xml:space="preserve">First image is </w:t>
-          </w:r>
-          <w:r>
-            <w:t>random forest predictions</w:t>
-          </w:r>
-          <w:r>
-            <w:t xml:space="preserve">, then </w:t>
-          </w:r>
-          <w:r>
-            <w:t>the prophet predictions</w:t>
-          </w:r>
-        </w:p>
-        <w:p>
-          <w:r>
+            <w:t>First image is random forest predictions, then the prophet predictions</w:t>
+          </w:r>
+        </w:p>
+        <w:p>
+          <w:r>
+            <w:rPr>
+              <w:noProof/>
+            </w:rPr>
             <w:drawing>
               <wp:inline distT="0" distB="0" distL="0" distR="0" wp14:anchorId="34BB5592" wp14:editId="1A81D7AC">
                 <wp:extent cx="2510020" cy="2148840"/>
@@ -4228,7 +4358,7 @@
                         <pic:cNvPicPr/>
                       </pic:nvPicPr>
                       <pic:blipFill>
-                        <a:blip r:embed="rId40"/>
+                        <a:blip r:embed="rId41"/>
                         <a:stretch>
                           <a:fillRect/>
                         </a:stretch>
@@ -4255,6 +4385,9 @@
             <w:t xml:space="preserve"> </w:t>
           </w:r>
           <w:r>
+            <w:rPr>
+              <w:noProof/>
+            </w:rPr>
             <w:drawing>
               <wp:inline distT="0" distB="0" distL="0" distR="0" wp14:anchorId="3E98E71F" wp14:editId="729F2A76">
                 <wp:extent cx="2535230" cy="2171700"/>
@@ -4271,7 +4404,7 @@
                         <pic:cNvPicPr/>
                       </pic:nvPicPr>
                       <pic:blipFill>
-                        <a:blip r:embed="rId41"/>
+                        <a:blip r:embed="rId42"/>
                         <a:stretch>
                           <a:fillRect/>
                         </a:stretch>
@@ -4294,27 +4427,27 @@
         </w:p>
         <w:p>
           <w:pPr>
-            <w:spacing w:beforeLines="60" w:before="144"/>
-            <w:rPr>
-              <w:rFonts w:cs="Arial"/>
-              <w:b/>
-              <w:kern w:val="28"/>
-              <w:sz w:val="28"/>
-            </w:rPr>
-          </w:pPr>
-          <w:r>
-            <w:rPr>
-              <w:rFonts w:cs="Arial"/>
-              <w:b/>
-              <w:kern w:val="28"/>
-              <w:sz w:val="28"/>
-            </w:rPr>
-            <w:t>Reflection on work done</w:t>
-          </w:r>
-        </w:p>
-        <w:p>
-          <w:r>
-            <w:t xml:space="preserve">Overall I am happy with the work I did for this assignment. I felt like I learnt a lot about the basics for how to make and run several different machine learning models and what each model is useful for. If in the future I use machine learning models I will have already working code that I made that I can use as a launching pad to get the work done. </w:t>
+            <w:pStyle w:val="Heading1"/>
+          </w:pPr>
+          <w:bookmarkStart w:id="10" w:name="_Toc149257701"/>
+          <w:r>
+            <w:t xml:space="preserve">Reflection on work </w:t>
+          </w:r>
+          <w:proofErr w:type="gramStart"/>
+          <w:r>
+            <w:t>done</w:t>
+          </w:r>
+          <w:bookmarkEnd w:id="10"/>
+          <w:proofErr w:type="gramEnd"/>
+        </w:p>
+        <w:p>
+          <w:proofErr w:type="gramStart"/>
+          <w:r>
+            <w:t>Overall</w:t>
+          </w:r>
+          <w:proofErr w:type="gramEnd"/>
+          <w:r>
+            <w:t xml:space="preserve"> I am happy with the work I did for this assignment. I felt like I learnt a lot about the basics for how to make and run several different machine learning models and what each model is useful for. If in the future I use machine learning models I will have already working code that I made that I can use as a launching pad to get the work done. </w:t>
           </w:r>
         </w:p>
         <w:p>
@@ -4329,23 +4462,13 @@
         </w:p>
         <w:p>
           <w:pPr>
-            <w:spacing w:beforeLines="60" w:before="144"/>
-            <w:rPr>
-              <w:rFonts w:cs="Arial"/>
-              <w:b/>
-              <w:kern w:val="28"/>
-              <w:sz w:val="28"/>
-            </w:rPr>
-          </w:pPr>
-          <w:r>
-            <w:rPr>
-              <w:rFonts w:cs="Arial"/>
-              <w:b/>
-              <w:kern w:val="28"/>
-              <w:sz w:val="28"/>
-            </w:rPr>
+            <w:pStyle w:val="Heading1"/>
+          </w:pPr>
+          <w:bookmarkStart w:id="11" w:name="_Toc149257702"/>
+          <w:r>
             <w:t>Summary/Conclusion</w:t>
           </w:r>
+          <w:bookmarkEnd w:id="11"/>
         </w:p>
         <w:p>
           <w:r>
@@ -4355,7 +4478,15 @@
         <w:p/>
         <w:p>
           <w:r>
-            <w:t>URL to github:</w:t>
+            <w:t xml:space="preserve">URL to </w:t>
+          </w:r>
+          <w:proofErr w:type="spellStart"/>
+          <w:r>
+            <w:t>github</w:t>
+          </w:r>
+          <w:proofErr w:type="spellEnd"/>
+          <w:r>
+            <w:t>:</w:t>
           </w:r>
         </w:p>
         <w:p>
@@ -4366,10 +4497,10 @@
       </w:sdtContent>
     </w:sdt>
     <w:sectPr>
-      <w:headerReference w:type="default" r:id="rId42"/>
-      <w:footerReference w:type="even" r:id="rId43"/>
-      <w:footerReference w:type="default" r:id="rId44"/>
-      <w:footerReference w:type="first" r:id="rId45"/>
+      <w:headerReference w:type="default" r:id="rId43"/>
+      <w:footerReference w:type="even" r:id="rId44"/>
+      <w:footerReference w:type="default" r:id="rId45"/>
+      <w:footerReference w:type="first" r:id="rId46"/>
       <w:pgSz w:w="11900" w:h="16840"/>
       <w:pgMar w:top="1440" w:right="1134" w:bottom="1440" w:left="1134" w:header="709" w:footer="709" w:gutter="0"/>
       <w:cols w:space="708"/>
@@ -4445,13 +4576,7 @@
       </w:tabs>
     </w:pPr>
     <w:r>
-      <w:t>COS30018</w:t>
-    </w:r>
-    <w:r>
-      <w:t xml:space="preserve"> </w:t>
-    </w:r>
-    <w:r>
-      <w:t>Intelligent Systems</w:t>
+      <w:t>COS30018 Intelligent Systems</w:t>
     </w:r>
     <w:r>
       <w:tab/>
@@ -6147,6 +6272,53 @@
       <w:lang w:eastAsia="ja-JP"/>
     </w:rPr>
   </w:style>
+  <w:style w:type="paragraph" w:styleId="TOCHeading">
+    <w:name w:val="TOC Heading"/>
+    <w:basedOn w:val="Heading1"/>
+    <w:next w:val="Normal"/>
+    <w:uiPriority w:val="39"/>
+    <w:unhideWhenUsed/>
+    <w:qFormat/>
+    <w:rsid w:val="00F2542A"/>
+    <w:pPr>
+      <w:keepLines/>
+      <w:suppressAutoHyphens w:val="0"/>
+      <w:spacing w:before="240" w:after="0" w:line="259" w:lineRule="auto"/>
+      <w:outlineLvl w:val="9"/>
+    </w:pPr>
+    <w:rPr>
+      <w:rFonts w:asciiTheme="majorHAnsi" w:eastAsiaTheme="majorEastAsia" w:hAnsiTheme="majorHAnsi" w:cstheme="majorBidi"/>
+      <w:b w:val="0"/>
+      <w:color w:val="365F91" w:themeColor="accent1" w:themeShade="BF"/>
+      <w:kern w:val="0"/>
+      <w:sz w:val="32"/>
+      <w:szCs w:val="32"/>
+      <w:lang w:val="en-US"/>
+    </w:rPr>
+  </w:style>
+  <w:style w:type="paragraph" w:styleId="TOC1">
+    <w:name w:val="toc 1"/>
+    <w:basedOn w:val="Normal"/>
+    <w:next w:val="Normal"/>
+    <w:autoRedefine/>
+    <w:uiPriority w:val="39"/>
+    <w:unhideWhenUsed/>
+    <w:rsid w:val="00F2542A"/>
+    <w:pPr>
+      <w:spacing w:after="100"/>
+    </w:pPr>
+  </w:style>
+  <w:style w:type="character" w:styleId="Hyperlink">
+    <w:name w:val="Hyperlink"/>
+    <w:basedOn w:val="DefaultParagraphFont"/>
+    <w:uiPriority w:val="99"/>
+    <w:unhideWhenUsed/>
+    <w:rsid w:val="00F2542A"/>
+    <w:rPr>
+      <w:color w:val="0000FF" w:themeColor="hyperlink"/>
+      <w:u w:val="single"/>
+    </w:rPr>
+  </w:style>
 </w:styles>
 </file>
 
@@ -6466,4 +6638,16 @@
   </a:objectDefaults>
   <a:extraClrSchemeLst/>
 </a:theme>
+</file>
+
+<file path=customXml/item1.xml><?xml version="1.0" encoding="utf-8"?>
+<b:Sources xmlns:b="http://schemas.openxmlformats.org/officeDocument/2006/bibliography" xmlns="http://schemas.openxmlformats.org/officeDocument/2006/bibliography" SelectedStyle="\APASixthEditionOfficeOnline.xsl" StyleName="APA" Version="6"/>
+</file>
+
+<file path=customXml/itemProps1.xml><?xml version="1.0" encoding="utf-8"?>
+<ds:datastoreItem xmlns:ds="http://schemas.openxmlformats.org/officeDocument/2006/customXml" ds:itemID="{01AC9B51-AB32-42D9-B092-4BCDB5CA025C}">
+  <ds:schemaRefs>
+    <ds:schemaRef ds:uri="http://schemas.openxmlformats.org/officeDocument/2006/bibliography"/>
+  </ds:schemaRefs>
+</ds:datastoreItem>
 </file>
</xml_diff>